<commit_message>
Ajustes dois pontos para links
</commit_message>
<xml_diff>
--- a/Document/RelatórioProjeto.docx
+++ b/Document/RelatórioProjeto.docx
@@ -49,17 +49,8 @@
           <w:bdr w:val="none" w:sz="0" w:space="0" w:color="auto" w:frame="1"/>
           <w:lang w:val="pt-BR" w:eastAsia="pt-BR"/>
         </w:rPr>
-        <w:t>PROJETO DE DESENVOLVIMENTO DE APLICAÇÃO WEB</w:t>
-      </w:r>
-    </w:p>
-    <w:p>
-      <w:pPr>
-        <w:pStyle w:val="CF-CapaeFolhadeRosto"/>
-        <w:rPr>
-          <w:rFonts w:cs="Arial"/>
-          <w:lang w:val="pt-BR"/>
-        </w:rPr>
-      </w:pPr>
+        <w:t>SEMINÁRIO FILOSOFIA</w:t>
+      </w:r>
     </w:p>
     <w:p>
       <w:pPr>
@@ -203,6 +194,8 @@
     <w:p>
       <w:pPr>
         <w:jc w:val="center"/>
+      </w:pPr>
+      <w:r>
         <w:rPr>
           <w:rStyle w:val="nfaseDiscreta"/>
           <w:rFonts w:ascii="Arial" w:hAnsi="Arial" w:cs="Arial"/>
@@ -211,7 +204,8 @@
           <w:sz w:val="26"/>
           <w:szCs w:val="26"/>
         </w:rPr>
-      </w:pPr>
+        <w:t>C</w:t>
+      </w:r>
       <w:r>
         <w:rPr>
           <w:rStyle w:val="nfaseDiscreta"/>
@@ -221,7 +215,7 @@
           <w:sz w:val="26"/>
           <w:szCs w:val="26"/>
         </w:rPr>
-        <w:t>C</w:t>
+        <w:t>arlos</w:t>
       </w:r>
       <w:r>
         <w:rPr>
@@ -232,7 +226,7 @@
           <w:sz w:val="26"/>
           <w:szCs w:val="26"/>
         </w:rPr>
-        <w:t>arlos</w:t>
+        <w:t xml:space="preserve"> </w:t>
       </w:r>
       <w:r>
         <w:rPr>
@@ -243,7 +237,7 @@
           <w:sz w:val="26"/>
           <w:szCs w:val="26"/>
         </w:rPr>
-        <w:t xml:space="preserve"> </w:t>
+        <w:t>Eduardo</w:t>
       </w:r>
       <w:r>
         <w:rPr>
@@ -254,7 +248,7 @@
           <w:sz w:val="26"/>
           <w:szCs w:val="26"/>
         </w:rPr>
-        <w:t>Eduardo</w:t>
+        <w:t xml:space="preserve"> </w:t>
       </w:r>
       <w:r>
         <w:rPr>
@@ -265,7 +259,7 @@
           <w:sz w:val="26"/>
           <w:szCs w:val="26"/>
         </w:rPr>
-        <w:t xml:space="preserve"> </w:t>
+        <w:t>Moraes Campos</w:t>
       </w:r>
       <w:r>
         <w:rPr>
@@ -276,7 +270,7 @@
           <w:sz w:val="26"/>
           <w:szCs w:val="26"/>
         </w:rPr>
-        <w:t>Moraes Campos</w:t>
+        <w:t>,</w:t>
       </w:r>
       <w:r>
         <w:rPr>
@@ -287,7 +281,7 @@
           <w:sz w:val="26"/>
           <w:szCs w:val="26"/>
         </w:rPr>
-        <w:t>,</w:t>
+        <w:t xml:space="preserve"> </w:t>
       </w:r>
       <w:r>
         <w:rPr>
@@ -298,7 +292,7 @@
           <w:sz w:val="26"/>
           <w:szCs w:val="26"/>
         </w:rPr>
-        <w:t xml:space="preserve"> </w:t>
+        <w:t xml:space="preserve">Carlos Eduardo Silva de Souza, Ícaro Raphael Reis Andrade de Moura, João Ernesto Brito Costa, Maria Isabela Dias Pereira, Manoel </w:t>
       </w:r>
       <w:r>
         <w:rPr>
@@ -309,150 +303,7 @@
           <w:sz w:val="26"/>
           <w:szCs w:val="26"/>
         </w:rPr>
-        <w:t>L</w:t>
-      </w:r>
-      <w:r>
-        <w:rPr>
-          <w:rStyle w:val="nfaseDiscreta"/>
-          <w:rFonts w:ascii="Arial" w:hAnsi="Arial" w:cs="Arial"/>
-          <w:i w:val="0"/>
-          <w:iCs w:val="0"/>
-          <w:sz w:val="26"/>
-          <w:szCs w:val="26"/>
-        </w:rPr>
-        <w:t>uma Barbosa Lordelo</w:t>
-      </w:r>
-      <w:r>
-        <w:rPr>
-          <w:rStyle w:val="nfaseDiscreta"/>
-          <w:rFonts w:ascii="Arial" w:hAnsi="Arial" w:cs="Arial"/>
-          <w:i w:val="0"/>
-          <w:iCs w:val="0"/>
-          <w:sz w:val="26"/>
-          <w:szCs w:val="26"/>
-        </w:rPr>
-        <w:t>, M</w:t>
-      </w:r>
-      <w:r>
-        <w:rPr>
-          <w:rStyle w:val="nfaseDiscreta"/>
-          <w:rFonts w:ascii="Arial" w:hAnsi="Arial" w:cs="Arial"/>
-          <w:i w:val="0"/>
-          <w:iCs w:val="0"/>
-          <w:sz w:val="26"/>
-          <w:szCs w:val="26"/>
-        </w:rPr>
-        <w:t>aria</w:t>
-      </w:r>
-      <w:r>
-        <w:rPr>
-          <w:rStyle w:val="nfaseDiscreta"/>
-          <w:rFonts w:ascii="Arial" w:hAnsi="Arial" w:cs="Arial"/>
-          <w:i w:val="0"/>
-          <w:iCs w:val="0"/>
-          <w:sz w:val="26"/>
-          <w:szCs w:val="26"/>
-        </w:rPr>
-        <w:t xml:space="preserve"> L</w:t>
-      </w:r>
-      <w:r>
-        <w:rPr>
-          <w:rStyle w:val="nfaseDiscreta"/>
-          <w:rFonts w:ascii="Arial" w:hAnsi="Arial" w:cs="Arial"/>
-          <w:i w:val="0"/>
-          <w:iCs w:val="0"/>
-          <w:sz w:val="26"/>
-          <w:szCs w:val="26"/>
-        </w:rPr>
-        <w:t>uiza</w:t>
-      </w:r>
-      <w:r>
-        <w:rPr>
-          <w:rStyle w:val="nfaseDiscreta"/>
-          <w:rFonts w:ascii="Arial" w:hAnsi="Arial" w:cs="Arial"/>
-          <w:i w:val="0"/>
-          <w:iCs w:val="0"/>
-          <w:sz w:val="26"/>
-          <w:szCs w:val="26"/>
-        </w:rPr>
-        <w:t xml:space="preserve"> P</w:t>
-      </w:r>
-      <w:r>
-        <w:rPr>
-          <w:rStyle w:val="nfaseDiscreta"/>
-          <w:rFonts w:ascii="Arial" w:hAnsi="Arial" w:cs="Arial"/>
-          <w:i w:val="0"/>
-          <w:iCs w:val="0"/>
-          <w:sz w:val="26"/>
-          <w:szCs w:val="26"/>
-        </w:rPr>
-        <w:t>inheiro</w:t>
-      </w:r>
-      <w:r>
-        <w:rPr>
-          <w:rStyle w:val="nfaseDiscreta"/>
-          <w:rFonts w:ascii="Arial" w:hAnsi="Arial" w:cs="Arial"/>
-          <w:i w:val="0"/>
-          <w:iCs w:val="0"/>
-          <w:sz w:val="26"/>
-          <w:szCs w:val="26"/>
-        </w:rPr>
-        <w:t xml:space="preserve"> </w:t>
-      </w:r>
-      <w:r>
-        <w:rPr>
-          <w:rStyle w:val="nfaseDiscreta"/>
-          <w:rFonts w:ascii="Arial" w:hAnsi="Arial" w:cs="Arial"/>
-          <w:i w:val="0"/>
-          <w:iCs w:val="0"/>
-          <w:sz w:val="26"/>
-          <w:szCs w:val="26"/>
-        </w:rPr>
-        <w:t>de</w:t>
-      </w:r>
-      <w:r>
-        <w:rPr>
-          <w:rStyle w:val="nfaseDiscreta"/>
-          <w:rFonts w:ascii="Arial" w:hAnsi="Arial" w:cs="Arial"/>
-          <w:i w:val="0"/>
-          <w:iCs w:val="0"/>
-          <w:sz w:val="26"/>
-          <w:szCs w:val="26"/>
-        </w:rPr>
-        <w:t xml:space="preserve"> </w:t>
-      </w:r>
-      <w:r>
-        <w:rPr>
-          <w:rStyle w:val="nfaseDiscreta"/>
-          <w:rFonts w:ascii="Arial" w:hAnsi="Arial" w:cs="Arial"/>
-          <w:i w:val="0"/>
-          <w:iCs w:val="0"/>
-          <w:sz w:val="26"/>
-          <w:szCs w:val="26"/>
-        </w:rPr>
-        <w:t>Souza</w:t>
-      </w:r>
-      <w:r>
-        <w:rPr>
-          <w:rStyle w:val="nfaseDiscreta"/>
-          <w:rFonts w:ascii="Arial" w:hAnsi="Arial" w:cs="Arial"/>
-          <w:i w:val="0"/>
-          <w:iCs w:val="0"/>
-          <w:sz w:val="26"/>
-          <w:szCs w:val="26"/>
-        </w:rPr>
-        <w:t xml:space="preserve"> S</w:t>
-      </w:r>
-      <w:r>
-        <w:rPr>
-          <w:rStyle w:val="nfaseDiscreta"/>
-          <w:rFonts w:ascii="Arial" w:hAnsi="Arial" w:cs="Arial"/>
-          <w:i w:val="0"/>
-          <w:iCs w:val="0"/>
-          <w:sz w:val="26"/>
-          <w:szCs w:val="26"/>
-        </w:rPr>
-        <w:t>ilva</w:t>
+        <w:t>Moreira Neto</w:t>
       </w:r>
     </w:p>
     <w:bookmarkEnd w:id="0"/>
@@ -736,6 +587,8 @@
         <w:rPr>
           <w:rStyle w:val="color15"/>
           <w:rFonts w:ascii="Arial" w:hAnsi="Arial" w:cs="Arial"/>
+          <w:b w:val="0"/>
+          <w:bCs w:val="0"/>
           <w:sz w:val="24"/>
           <w:szCs w:val="24"/>
           <w:bdr w:val="none" w:sz="0" w:space="0" w:color="auto" w:frame="1"/>
@@ -749,13 +602,14 @@
           <w:szCs w:val="24"/>
           <w:bdr w:val="none" w:sz="0" w:space="0" w:color="auto" w:frame="1"/>
         </w:rPr>
-        <w:t>PROJETO DE DESENVOLVIMENTO DE APLICAÇÃO WEB</w:t>
+        <w:t>SEMINÁRIO FILOSOFIA</w:t>
       </w:r>
     </w:p>
     <w:p>
       <w:pPr>
         <w:pStyle w:val="Ttulo1"/>
         <w:spacing w:before="0" w:beforeAutospacing="0" w:after="0" w:afterAutospacing="0"/>
+        <w:jc w:val="center"/>
         <w:textAlignment w:val="baseline"/>
         <w:rPr>
           <w:rStyle w:val="color15"/>
@@ -787,48 +641,8 @@
     </w:p>
     <w:p>
       <w:pPr>
-        <w:pStyle w:val="Ttulo1"/>
-        <w:spacing w:before="0" w:beforeAutospacing="0" w:after="0" w:afterAutospacing="0"/>
         <w:jc w:val="center"/>
-        <w:textAlignment w:val="baseline"/>
-        <w:rPr>
-          <w:rStyle w:val="color15"/>
-          <w:rFonts w:ascii="Arial" w:hAnsi="Arial" w:cs="Arial"/>
-          <w:b w:val="0"/>
-          <w:bCs w:val="0"/>
-          <w:sz w:val="24"/>
-          <w:szCs w:val="24"/>
-          <w:bdr w:val="none" w:sz="0" w:space="0" w:color="auto" w:frame="1"/>
-        </w:rPr>
-      </w:pPr>
-    </w:p>
-    <w:p>
-      <w:pPr>
-        <w:pStyle w:val="Ttulo1"/>
-        <w:spacing w:before="0" w:beforeAutospacing="0" w:after="0" w:afterAutospacing="0"/>
-        <w:jc w:val="center"/>
-        <w:textAlignment w:val="baseline"/>
-        <w:rPr>
-          <w:rStyle w:val="color15"/>
-          <w:rFonts w:ascii="Arial" w:hAnsi="Arial" w:cs="Arial"/>
-          <w:b w:val="0"/>
-          <w:bCs w:val="0"/>
-          <w:sz w:val="24"/>
-          <w:szCs w:val="24"/>
-          <w:bdr w:val="none" w:sz="0" w:space="0" w:color="auto" w:frame="1"/>
-        </w:rPr>
-      </w:pPr>
-    </w:p>
-    <w:p>
-      <w:pPr>
-        <w:pStyle w:val="Ttulo1"/>
-        <w:spacing w:before="0" w:beforeAutospacing="0" w:after="0" w:afterAutospacing="0"/>
-        <w:jc w:val="center"/>
-        <w:textAlignment w:val="baseline"/>
-        <w:rPr>
-          <w:rFonts w:ascii="Arial" w:hAnsi="Arial" w:cs="Arial"/>
-          <w:b w:val="0"/>
-          <w:bCs w:val="0"/>
+        <w:rPr>
           <w:sz w:val="24"/>
           <w:szCs w:val="24"/>
         </w:rPr>
@@ -837,47 +651,21 @@
         <w:rPr>
           <w:rStyle w:val="nfaseDiscreta"/>
           <w:rFonts w:ascii="Arial" w:hAnsi="Arial" w:cs="Arial"/>
-          <w:b w:val="0"/>
-          <w:bCs w:val="0"/>
           <w:i w:val="0"/>
           <w:iCs w:val="0"/>
           <w:sz w:val="24"/>
           <w:szCs w:val="24"/>
         </w:rPr>
-        <w:t>Carlos Eduardo Moraes Campos, Luma Barbosa Lordelo</w:t>
-      </w:r>
-      <w:r>
-        <w:rPr>
-          <w:rStyle w:val="nfaseDiscreta"/>
-          <w:rFonts w:ascii="Arial" w:hAnsi="Arial" w:cs="Arial"/>
+        <w:t xml:space="preserve">Carlos Eduardo Moraes Campos, Carlos Eduardo Silva de Souza, Ícaro Raphael Reis Andrade de Moura, João Ernesto Brito Costa, Maria Isabela Dias Pereira, Manoel Neto Moreira </w:t>
+      </w:r>
+    </w:p>
+    <w:p>
+      <w:pPr>
+        <w:pStyle w:val="CF-CapaeFolhadeRosto"/>
+        <w:rPr>
+          <w:rFonts w:cs="Arial"/>
           <w:b w:val="0"/>
-          <w:bCs w:val="0"/>
-          <w:i w:val="0"/>
-          <w:iCs w:val="0"/>
-          <w:sz w:val="24"/>
-          <w:szCs w:val="24"/>
-        </w:rPr>
-        <w:t>,</w:t>
-      </w:r>
-      <w:r>
-        <w:rPr>
-          <w:rStyle w:val="nfaseDiscreta"/>
-          <w:rFonts w:ascii="Arial" w:hAnsi="Arial" w:cs="Arial"/>
-          <w:b w:val="0"/>
-          <w:bCs w:val="0"/>
-          <w:i w:val="0"/>
-          <w:iCs w:val="0"/>
-          <w:sz w:val="24"/>
-          <w:szCs w:val="24"/>
-        </w:rPr>
-        <w:t xml:space="preserve"> Maria Luiza Pinheiro de Souza Silva</w:t>
-      </w:r>
-    </w:p>
-    <w:p>
-      <w:pPr>
-        <w:pStyle w:val="CF-CapaeFolhadeRosto"/>
-        <w:rPr>
-          <w:rFonts w:cs="Arial"/>
+          <w:bCs/>
           <w:lang w:val="pt-BR"/>
         </w:rPr>
       </w:pPr>
@@ -913,21 +701,28 @@
           <w:rFonts w:cs="Arial"/>
           <w:lang w:val="pt-BR"/>
         </w:rPr>
-        <w:t xml:space="preserve">o projeto prático </w:t>
-      </w:r>
-      <w:r>
-        <w:rPr>
-          <w:rFonts w:cs="Arial"/>
-          <w:lang w:val="pt-BR"/>
-        </w:rPr>
-        <w:t xml:space="preserve">avaliativo apresentado ao professor </w:t>
-      </w:r>
-      <w:r>
-        <w:rPr>
-          <w:rFonts w:cs="Arial"/>
-          <w:lang w:val="pt-BR"/>
-        </w:rPr>
-        <w:t>Lázaro Souza</w:t>
+        <w:t xml:space="preserve">o </w:t>
+      </w:r>
+      <w:r>
+        <w:rPr>
+          <w:rFonts w:cs="Arial"/>
+          <w:lang w:val="pt-BR"/>
+        </w:rPr>
+        <w:t xml:space="preserve">seminário de Filosofia </w:t>
+      </w:r>
+      <w:r>
+        <w:rPr>
+          <w:rFonts w:cs="Arial"/>
+          <w:lang w:val="pt-BR"/>
+        </w:rPr>
+        <w:t>apresentado ao professor</w:t>
+      </w:r>
+      <w:r>
+        <w:rPr>
+          <w:rFonts w:cs="Arial"/>
+          <w:lang w:val="pt-BR"/>
+        </w:rPr>
+        <w:t xml:space="preserve"> Fagner</w:t>
       </w:r>
       <w:r>
         <w:rPr>
@@ -948,35 +743,7 @@
           <w:rFonts w:cs="Arial"/>
           <w:lang w:val="pt-BR"/>
         </w:rPr>
-        <w:t>Loja de</w:t>
-      </w:r>
-      <w:r>
-        <w:rPr>
-          <w:rFonts w:cs="Arial"/>
-          <w:lang w:val="pt-BR"/>
-        </w:rPr>
-        <w:t xml:space="preserve"> </w:t>
-      </w:r>
-      <w:r>
-        <w:rPr>
-          <w:rFonts w:cs="Arial"/>
-          <w:lang w:val="pt-BR"/>
-        </w:rPr>
-        <w:t xml:space="preserve">produtos </w:t>
-      </w:r>
-      <w:r>
-        <w:rPr>
-          <w:rFonts w:cs="Arial"/>
-          <w:lang w:val="pt-BR"/>
-        </w:rPr>
-        <w:t xml:space="preserve">de </w:t>
-      </w:r>
-      <w:r>
-        <w:rPr>
-          <w:rFonts w:cs="Arial"/>
-          <w:lang w:val="pt-BR"/>
-        </w:rPr>
-        <w:t>informática</w:t>
+        <w:t>Cinema Nacional</w:t>
       </w:r>
     </w:p>
     <w:p>
@@ -1024,7 +791,17 @@
           <w:szCs w:val="22"/>
           <w:shd w:val="clear" w:color="auto" w:fill="FFFFFF"/>
         </w:rPr>
-        <w:t>Lázaro Souza</w:t>
+        <w:t xml:space="preserve">Fagner </w:t>
+      </w:r>
+      <w:r>
+        <w:rPr>
+          <w:rFonts w:cs="Arial"/>
+          <w:color w:val="555555"/>
+          <w:sz w:val="22"/>
+          <w:szCs w:val="22"/>
+          <w:shd w:val="clear" w:color="auto" w:fill="FFFFFF"/>
+        </w:rPr>
+        <w:t>Silva</w:t>
       </w:r>
     </w:p>
     <w:p>
@@ -1063,6 +840,38 @@
         <w:outlineLvl w:val="0"/>
         <w:rPr>
           <w:rFonts w:cs="Arial"/>
+          <w:lang w:val="pt-BR"/>
+        </w:rPr>
+      </w:pPr>
+    </w:p>
+    <w:p>
+      <w:pPr>
+        <w:pStyle w:val="CF-CapaeFolhadeRosto"/>
+        <w:jc w:val="both"/>
+        <w:outlineLvl w:val="0"/>
+        <w:rPr>
+          <w:rFonts w:cs="Arial"/>
+          <w:lang w:val="pt-BR"/>
+        </w:rPr>
+      </w:pPr>
+    </w:p>
+    <w:p>
+      <w:pPr>
+        <w:pStyle w:val="CF-CapaeFolhadeRosto"/>
+        <w:jc w:val="both"/>
+        <w:outlineLvl w:val="0"/>
+        <w:rPr>
+          <w:rFonts w:cs="Arial"/>
+          <w:lang w:val="pt-BR"/>
+        </w:rPr>
+      </w:pPr>
+    </w:p>
+    <w:p>
+      <w:pPr>
+        <w:pStyle w:val="CF-CapaeFolhadeRosto"/>
+        <w:outlineLvl w:val="0"/>
+        <w:rPr>
+          <w:rFonts w:cs="Arial"/>
           <w:b w:val="0"/>
           <w:bCs/>
           <w:lang w:val="pt-BR"/>
@@ -1071,41 +880,33 @@
       <w:r>
         <w:rPr>
           <w:rFonts w:cs="Arial"/>
-          <w:lang w:val="pt-BR"/>
-        </w:rPr>
-        <w:t xml:space="preserve">                                                 </w:t>
-      </w:r>
-      <w:r>
-        <w:rPr>
-          <w:rFonts w:cs="Arial"/>
           <w:b w:val="0"/>
           <w:bCs/>
           <w:lang w:val="pt-BR"/>
         </w:rPr>
-        <w:t xml:space="preserve">monte santo - ba </w:t>
-      </w:r>
-    </w:p>
-    <w:p>
-      <w:pPr>
-        <w:pStyle w:val="CF-CapaeFolhadeRosto"/>
-        <w:jc w:val="both"/>
-        <w:outlineLvl w:val="0"/>
+        <w:t>EUCLIDES DA CUNHA</w:t>
+      </w:r>
+      <w:r>
         <w:rPr>
           <w:rFonts w:cs="Arial"/>
           <w:b w:val="0"/>
           <w:bCs/>
           <w:lang w:val="pt-BR"/>
         </w:rPr>
-      </w:pPr>
-      <w:r>
+        <w:t xml:space="preserve"> - ba</w:t>
+      </w:r>
+    </w:p>
+    <w:p>
+      <w:pPr>
+        <w:pStyle w:val="CF-CapaeFolhadeRosto"/>
+        <w:outlineLvl w:val="0"/>
         <w:rPr>
           <w:rFonts w:cs="Arial"/>
           <w:b w:val="0"/>
           <w:bCs/>
           <w:lang w:val="pt-BR"/>
         </w:rPr>
-        <w:t xml:space="preserve">                                                               202</w:t>
-      </w:r>
+      </w:pPr>
       <w:r>
         <w:rPr>
           <w:rFonts w:cs="Arial"/>
@@ -1113,22 +914,17 @@
           <w:bCs/>
           <w:lang w:val="pt-BR"/>
         </w:rPr>
+        <w:t>202</w:t>
+      </w:r>
+      <w:r>
+        <w:rPr>
+          <w:rFonts w:cs="Arial"/>
+          <w:b w:val="0"/>
+          <w:bCs/>
+          <w:lang w:val="pt-BR"/>
+        </w:rPr>
         <w:t>3</w:t>
       </w:r>
-    </w:p>
-    <w:p>
-      <w:pPr>
-        <w:rPr>
-          <w:rFonts w:ascii="Arial" w:hAnsi="Arial" w:cs="Arial"/>
-        </w:rPr>
-      </w:pPr>
-    </w:p>
-    <w:p>
-      <w:pPr>
-        <w:rPr>
-          <w:rFonts w:ascii="Arial" w:hAnsi="Arial" w:cs="Arial"/>
-        </w:rPr>
-      </w:pPr>
     </w:p>
     <w:p>
       <w:pPr>
@@ -1177,43 +973,38 @@
           <w:szCs w:val="24"/>
         </w:rPr>
         <w:tab/>
-        <w:t xml:space="preserve">Como foi visto nas especificações o que cada um ficou responsável agora veremos o decorrer do projeto. Primeiro o grupo teve um pouco de trabalho pra escolher o nome e as cores, fomos procurar ideias de nomes e cores, inicialmente o tema seria verde com tema da loja voltado pro IFBA e iriamos utilizar a logo do instituto, mas ao analisar sites de informáticas, procurar sobre a psicologia das cores e ver outros exemplos nós decidimos que séria melhor trabalhar com azul que é uma cor mais padrão desse meio. Dudu mandou o link do site Adobe </w:t>
-      </w:r>
-      <w:proofErr w:type="spellStart"/>
+      </w:r>
       <w:r>
         <w:rPr>
           <w:rFonts w:ascii="Times New Roman" w:hAnsi="Times New Roman" w:cs="Times New Roman"/>
           <w:sz w:val="24"/>
           <w:szCs w:val="24"/>
         </w:rPr>
-        <w:t>Colors</w:t>
-      </w:r>
-      <w:proofErr w:type="spellEnd"/>
+        <w:t xml:space="preserve">Nesta apresentação, exploramos a rica história dos filmes nacionais, focando em dois movimentos cinematográficos distintos: a Pornochanchada e o Cinema Novo, </w:t>
+      </w:r>
       <w:r>
         <w:rPr>
           <w:rFonts w:ascii="Times New Roman" w:hAnsi="Times New Roman" w:cs="Times New Roman"/>
           <w:sz w:val="24"/>
           <w:szCs w:val="24"/>
         </w:rPr>
-        <w:t xml:space="preserve"> no grupo e fomos procurando paletas de cores que envolvessem tecnologia e as cores que achamos melhor escolher, por fim escolhemos a paleta de cores que foi utilizada. Partindo pro nome ele seria </w:t>
-      </w:r>
-      <w:proofErr w:type="spellStart"/>
+        <w:t>fizemos</w:t>
+      </w:r>
       <w:r>
         <w:rPr>
           <w:rFonts w:ascii="Times New Roman" w:hAnsi="Times New Roman" w:cs="Times New Roman"/>
           <w:sz w:val="24"/>
           <w:szCs w:val="24"/>
         </w:rPr>
-        <w:t>IFTech</w:t>
-      </w:r>
-      <w:proofErr w:type="spellEnd"/>
+        <w:t xml:space="preserve"> uma breve introdução com a temática: Por que os filmes nacionais são desvalorizados atualmente, e também analisamos a conexão entre o cinema e a </w:t>
+      </w:r>
       <w:r>
         <w:rPr>
           <w:rFonts w:ascii="Times New Roman" w:hAnsi="Times New Roman" w:cs="Times New Roman"/>
           <w:sz w:val="24"/>
           <w:szCs w:val="24"/>
         </w:rPr>
-        <w:t xml:space="preserve">, mas </w:t>
+        <w:t>filosofia.</w:t>
       </w:r>
       <w:r>
         <w:rPr>
@@ -1221,171 +1012,7 @@
           <w:sz w:val="24"/>
           <w:szCs w:val="24"/>
         </w:rPr>
-        <w:t xml:space="preserve">por fim foi mudado para </w:t>
-      </w:r>
-      <w:proofErr w:type="spellStart"/>
-      <w:r>
-        <w:rPr>
-          <w:rFonts w:ascii="Times New Roman" w:hAnsi="Times New Roman" w:cs="Times New Roman"/>
-          <w:sz w:val="24"/>
-          <w:szCs w:val="24"/>
-        </w:rPr>
-        <w:t>PCPlanet</w:t>
-      </w:r>
-      <w:proofErr w:type="spellEnd"/>
-      <w:r>
-        <w:rPr>
-          <w:rFonts w:ascii="Times New Roman" w:hAnsi="Times New Roman" w:cs="Times New Roman"/>
-          <w:sz w:val="24"/>
-          <w:szCs w:val="24"/>
-        </w:rPr>
-        <w:t xml:space="preserve"> depois de algumas conversas no grupo.</w:t>
-      </w:r>
-    </w:p>
-    <w:p>
-      <w:pPr>
-        <w:spacing w:line="360" w:lineRule="auto"/>
-        <w:ind w:firstLine="709"/>
-        <w:jc w:val="both"/>
-        <w:rPr>
-          <w:rFonts w:ascii="Times New Roman" w:hAnsi="Times New Roman" w:cs="Times New Roman"/>
-          <w:sz w:val="24"/>
-          <w:szCs w:val="24"/>
-        </w:rPr>
-      </w:pPr>
-      <w:r>
-        <w:rPr>
-          <w:rFonts w:ascii="Times New Roman" w:hAnsi="Times New Roman" w:cs="Times New Roman"/>
-          <w:sz w:val="24"/>
-          <w:szCs w:val="24"/>
-        </w:rPr>
-        <w:t xml:space="preserve">Partindo para organização do </w:t>
-      </w:r>
-      <w:proofErr w:type="spellStart"/>
-      <w:r>
-        <w:rPr>
-          <w:rFonts w:ascii="Times New Roman" w:hAnsi="Times New Roman" w:cs="Times New Roman"/>
-          <w:sz w:val="24"/>
-          <w:szCs w:val="24"/>
-        </w:rPr>
-        <w:t>github</w:t>
-      </w:r>
-      <w:proofErr w:type="spellEnd"/>
-      <w:r>
-        <w:rPr>
-          <w:rFonts w:ascii="Times New Roman" w:hAnsi="Times New Roman" w:cs="Times New Roman"/>
-          <w:sz w:val="24"/>
-          <w:szCs w:val="24"/>
-        </w:rPr>
-        <w:t xml:space="preserve"> o Dudu que ficou responsável por organizar o projeto dentro da plataforma e ver a maneira que seria projetado, nisso ficou com cada um tendo um Branch para lançar os códigos e as modificações para depois passar para </w:t>
-      </w:r>
-      <w:proofErr w:type="spellStart"/>
-      <w:r>
-        <w:rPr>
-          <w:rFonts w:ascii="Times New Roman" w:hAnsi="Times New Roman" w:cs="Times New Roman"/>
-          <w:sz w:val="24"/>
-          <w:szCs w:val="24"/>
-        </w:rPr>
-        <w:t>Main</w:t>
-      </w:r>
-      <w:proofErr w:type="spellEnd"/>
-      <w:r>
-        <w:rPr>
-          <w:rFonts w:ascii="Times New Roman" w:hAnsi="Times New Roman" w:cs="Times New Roman"/>
-          <w:sz w:val="24"/>
-          <w:szCs w:val="24"/>
-        </w:rPr>
-        <w:t xml:space="preserve">. De inicio Dudu usou a Branch dele, mas com o tempo ficou somente na </w:t>
-      </w:r>
-      <w:proofErr w:type="spellStart"/>
-      <w:r>
-        <w:rPr>
-          <w:rFonts w:ascii="Times New Roman" w:hAnsi="Times New Roman" w:cs="Times New Roman"/>
-          <w:sz w:val="24"/>
-          <w:szCs w:val="24"/>
-        </w:rPr>
-        <w:t>Main</w:t>
-      </w:r>
-      <w:proofErr w:type="spellEnd"/>
-      <w:r>
-        <w:rPr>
-          <w:rFonts w:ascii="Times New Roman" w:hAnsi="Times New Roman" w:cs="Times New Roman"/>
-          <w:sz w:val="24"/>
-          <w:szCs w:val="24"/>
-        </w:rPr>
-        <w:t xml:space="preserve"> pois era quem ia organizar todos os códigos na principal logo de cara. Para organizar o </w:t>
-      </w:r>
-      <w:proofErr w:type="spellStart"/>
-      <w:r>
-        <w:rPr>
-          <w:rFonts w:ascii="Times New Roman" w:hAnsi="Times New Roman" w:cs="Times New Roman"/>
-          <w:sz w:val="24"/>
-          <w:szCs w:val="24"/>
-        </w:rPr>
-        <w:t>github</w:t>
-      </w:r>
-      <w:proofErr w:type="spellEnd"/>
-      <w:r>
-        <w:rPr>
-          <w:rFonts w:ascii="Times New Roman" w:hAnsi="Times New Roman" w:cs="Times New Roman"/>
-          <w:sz w:val="24"/>
-          <w:szCs w:val="24"/>
-        </w:rPr>
-        <w:t xml:space="preserve"> e todos aprenderem a mexer e dar </w:t>
-      </w:r>
-      <w:proofErr w:type="spellStart"/>
-      <w:r>
-        <w:rPr>
-          <w:rFonts w:ascii="Times New Roman" w:hAnsi="Times New Roman" w:cs="Times New Roman"/>
-          <w:sz w:val="24"/>
-          <w:szCs w:val="24"/>
-        </w:rPr>
-        <w:t>commits</w:t>
-      </w:r>
-      <w:proofErr w:type="spellEnd"/>
-      <w:r>
-        <w:rPr>
-          <w:rFonts w:ascii="Times New Roman" w:hAnsi="Times New Roman" w:cs="Times New Roman"/>
-          <w:sz w:val="24"/>
-          <w:szCs w:val="24"/>
-        </w:rPr>
-        <w:t xml:space="preserve"> o grupo se encontrou na casa da Luma e configuramos tudo certinho pra cada pessoa utilizar a Branch certa e dar os </w:t>
-      </w:r>
-      <w:proofErr w:type="spellStart"/>
-      <w:r>
-        <w:rPr>
-          <w:rFonts w:ascii="Times New Roman" w:hAnsi="Times New Roman" w:cs="Times New Roman"/>
-          <w:sz w:val="24"/>
-          <w:szCs w:val="24"/>
-        </w:rPr>
-        <w:t>commits</w:t>
-      </w:r>
-      <w:proofErr w:type="spellEnd"/>
-      <w:r>
-        <w:rPr>
-          <w:rFonts w:ascii="Times New Roman" w:hAnsi="Times New Roman" w:cs="Times New Roman"/>
-          <w:sz w:val="24"/>
-          <w:szCs w:val="24"/>
-        </w:rPr>
-        <w:t xml:space="preserve"> utilizando o </w:t>
-      </w:r>
-      <w:proofErr w:type="spellStart"/>
-      <w:r>
-        <w:rPr>
-          <w:rFonts w:ascii="Times New Roman" w:hAnsi="Times New Roman" w:cs="Times New Roman"/>
-          <w:sz w:val="24"/>
-          <w:szCs w:val="24"/>
-        </w:rPr>
-        <w:t>github</w:t>
-      </w:r>
-      <w:proofErr w:type="spellEnd"/>
-      <w:r>
-        <w:rPr>
-          <w:rFonts w:ascii="Times New Roman" w:hAnsi="Times New Roman" w:cs="Times New Roman"/>
-          <w:sz w:val="24"/>
-          <w:szCs w:val="24"/>
-        </w:rPr>
-        <w:t xml:space="preserve"> desktop para tudo isso.</w:t>
+        <w:br/>
       </w:r>
     </w:p>
     <w:p>
@@ -1410,707 +1037,718 @@
     </w:p>
     <w:p>
       <w:pPr>
+        <w:pStyle w:val="Subttulo"/>
+        <w:rPr>
+          <w:rFonts w:ascii="Times New Roman" w:eastAsia="Times New Roman" w:hAnsi="Times New Roman" w:cs="Times New Roman"/>
+          <w:color w:val="auto"/>
+          <w:sz w:val="28"/>
+          <w:szCs w:val="28"/>
+        </w:rPr>
+      </w:pPr>
+      <w:r>
+        <w:rPr>
+          <w:rFonts w:ascii="Times New Roman" w:eastAsia="Times New Roman" w:hAnsi="Times New Roman" w:cs="Times New Roman"/>
+          <w:color w:val="auto"/>
+          <w:sz w:val="28"/>
+          <w:szCs w:val="28"/>
+        </w:rPr>
+        <w:t xml:space="preserve">Por que o cinema nacional não é tão valorizado </w:t>
+      </w:r>
+      <w:r>
+        <w:rPr>
+          <w:rFonts w:ascii="Times New Roman" w:hAnsi="Times New Roman" w:cs="Times New Roman"/>
+          <w:color w:val="auto"/>
+          <w:sz w:val="28"/>
+          <w:szCs w:val="28"/>
+        </w:rPr>
+        <w:t>atualmente?</w:t>
+      </w:r>
+    </w:p>
+    <w:p>
+      <w:pPr>
+        <w:rPr>
+          <w:rFonts w:ascii="Times New Roman" w:eastAsia="Times New Roman" w:hAnsi="Times New Roman" w:cs="Times New Roman"/>
+          <w:kern w:val="36"/>
+          <w:sz w:val="24"/>
+          <w:szCs w:val="24"/>
+          <w:lang w:eastAsia="pt-BR"/>
+        </w:rPr>
+      </w:pPr>
+      <w:r>
+        <w:rPr>
+          <w:rFonts w:ascii="Times New Roman" w:eastAsia="Times New Roman" w:hAnsi="Times New Roman" w:cs="Times New Roman"/>
+          <w:kern w:val="36"/>
+          <w:sz w:val="24"/>
+          <w:szCs w:val="24"/>
+          <w:lang w:eastAsia="pt-BR"/>
+        </w:rPr>
+        <w:t xml:space="preserve">(Carlos Eduardo Moraes) </w:t>
+      </w:r>
+    </w:p>
+    <w:p>
+      <w:pPr>
         <w:spacing w:line="360" w:lineRule="auto"/>
-        <w:ind w:firstLine="708"/>
+        <w:ind w:firstLine="709"/>
         <w:jc w:val="both"/>
         <w:rPr>
-          <w:rFonts w:ascii="Times New Roman" w:hAnsi="Times New Roman" w:cs="Times New Roman"/>
-          <w:sz w:val="24"/>
-          <w:szCs w:val="24"/>
-        </w:rPr>
-      </w:pPr>
-      <w:r>
-        <w:rPr>
-          <w:rFonts w:ascii="Times New Roman" w:hAnsi="Times New Roman" w:cs="Times New Roman"/>
-          <w:sz w:val="24"/>
-          <w:szCs w:val="24"/>
-        </w:rPr>
-        <w:t xml:space="preserve">O desenvolvimento do projeto ocorreu da seguinte maneira: Dudu primeiramente organizou os arquivos no repositório, organizando as pastas da </w:t>
+          <w:rFonts w:ascii="Times New Roman" w:eastAsia="Times New Roman" w:hAnsi="Times New Roman" w:cs="Times New Roman"/>
+          <w:kern w:val="36"/>
+          <w:sz w:val="24"/>
+          <w:szCs w:val="24"/>
+          <w:lang w:eastAsia="pt-BR"/>
+        </w:rPr>
+      </w:pPr>
+    </w:p>
+    <w:p>
+      <w:pPr>
+        <w:spacing w:line="360" w:lineRule="auto"/>
+        <w:ind w:firstLine="709"/>
+        <w:jc w:val="both"/>
+        <w:rPr>
+          <w:rFonts w:ascii="Times New Roman" w:eastAsia="Times New Roman" w:hAnsi="Times New Roman" w:cs="Times New Roman"/>
+          <w:kern w:val="36"/>
+          <w:sz w:val="24"/>
+          <w:szCs w:val="24"/>
+          <w:lang w:eastAsia="pt-BR"/>
+        </w:rPr>
+      </w:pPr>
+      <w:r>
+        <w:rPr>
+          <w:rFonts w:ascii="Times New Roman" w:eastAsia="Times New Roman" w:hAnsi="Times New Roman" w:cs="Times New Roman"/>
+          <w:kern w:val="36"/>
+          <w:sz w:val="24"/>
+          <w:szCs w:val="24"/>
+          <w:lang w:eastAsia="pt-BR"/>
+        </w:rPr>
+        <w:t>Como introdução, explicamos as motivações do cinema brasileiro não serem tão valorizados atualmente. Trouxemos como problemática: Os problemas na distribuição, falta de investimento, diversidade cultural que dificulta uma identidade cinematográfica unificada, a crise da década de 80 que deu uma parada na produção dos filmes que, na época estavam fazendo sucesso e questões de pirataria. Superar esses desafios requer mais financiamento, melhor infraestrutura e promoção do cinema nacional.</w:t>
+      </w:r>
+    </w:p>
+    <w:p>
+      <w:pPr>
+        <w:rPr>
+          <w:rFonts w:ascii="Times New Roman" w:eastAsia="Times New Roman" w:hAnsi="Times New Roman" w:cs="Times New Roman"/>
+          <w:kern w:val="36"/>
+          <w:sz w:val="24"/>
+          <w:szCs w:val="24"/>
+          <w:lang w:eastAsia="pt-BR"/>
+        </w:rPr>
+      </w:pPr>
+    </w:p>
+    <w:p>
+      <w:pPr>
+        <w:pStyle w:val="Subttulo"/>
+        <w:rPr>
+          <w:rFonts w:ascii="Times New Roman" w:eastAsia="Times New Roman" w:hAnsi="Times New Roman" w:cs="Times New Roman"/>
+          <w:color w:val="auto"/>
+          <w:sz w:val="28"/>
+          <w:szCs w:val="28"/>
+          <w:lang w:eastAsia="pt-BR"/>
+        </w:rPr>
+      </w:pPr>
+      <w:r>
+        <w:rPr>
+          <w:rFonts w:ascii="Times New Roman" w:eastAsia="Times New Roman" w:hAnsi="Times New Roman" w:cs="Times New Roman"/>
+          <w:color w:val="auto"/>
+          <w:sz w:val="28"/>
+          <w:szCs w:val="28"/>
+          <w:lang w:eastAsia="pt-BR"/>
+        </w:rPr>
+        <w:t>Apresentação 1:</w:t>
+      </w:r>
+    </w:p>
+    <w:p>
+      <w:pPr>
+        <w:rPr>
+          <w:rFonts w:ascii="Times New Roman" w:eastAsia="Times New Roman" w:hAnsi="Times New Roman" w:cs="Times New Roman"/>
+          <w:kern w:val="36"/>
+          <w:sz w:val="24"/>
+          <w:szCs w:val="24"/>
+          <w:lang w:eastAsia="pt-BR"/>
+        </w:rPr>
+      </w:pPr>
+    </w:p>
+    <w:p>
+      <w:pPr>
+        <w:spacing w:line="360" w:lineRule="auto"/>
+        <w:ind w:firstLine="709"/>
+        <w:jc w:val="both"/>
+        <w:rPr>
+          <w:rFonts w:ascii="Times New Roman" w:eastAsia="Times New Roman" w:hAnsi="Times New Roman" w:cs="Times New Roman"/>
+          <w:kern w:val="36"/>
+          <w:sz w:val="24"/>
+          <w:szCs w:val="24"/>
+          <w:lang w:eastAsia="pt-BR"/>
+        </w:rPr>
+      </w:pPr>
+      <w:r>
+        <w:rPr>
+          <w:rFonts w:ascii="Times New Roman" w:eastAsia="Times New Roman" w:hAnsi="Times New Roman" w:cs="Times New Roman"/>
+          <w:kern w:val="36"/>
+          <w:sz w:val="24"/>
+          <w:szCs w:val="24"/>
+          <w:lang w:eastAsia="pt-BR"/>
+        </w:rPr>
+        <w:t xml:space="preserve">Os alunos: Ícaro Raphael e Manoel Moreira fizemos uma releitura do primeiro longa-metragem gravado no Brasil, "o crime dos banhados" de 1914. Não encontramos registros das cenas, mas nos baseamos por um </w:t>
       </w:r>
       <w:proofErr w:type="spellStart"/>
       <w:r>
         <w:rPr>
-          <w:rFonts w:ascii="Times New Roman" w:hAnsi="Times New Roman" w:cs="Times New Roman"/>
-          <w:sz w:val="24"/>
-          <w:szCs w:val="24"/>
-        </w:rPr>
-        <w:t>main</w:t>
+          <w:rFonts w:ascii="Times New Roman" w:eastAsia="Times New Roman" w:hAnsi="Times New Roman" w:cs="Times New Roman"/>
+          <w:kern w:val="36"/>
+          <w:sz w:val="24"/>
+          <w:szCs w:val="24"/>
+          <w:lang w:eastAsia="pt-BR"/>
+        </w:rPr>
+        <w:t>remaker</w:t>
       </w:r>
       <w:proofErr w:type="spellEnd"/>
       <w:r>
         <w:rPr>
-          <w:rFonts w:ascii="Times New Roman" w:hAnsi="Times New Roman" w:cs="Times New Roman"/>
-          <w:sz w:val="24"/>
-          <w:szCs w:val="24"/>
-        </w:rPr>
-        <w:t xml:space="preserve"> para cada tipo de arquivo assim ficando organizado a área de trabalho na Branch principal.</w:t>
-      </w:r>
-      <w:r>
-        <w:rPr>
-          <w:rFonts w:ascii="Times New Roman" w:hAnsi="Times New Roman" w:cs="Times New Roman"/>
-          <w:sz w:val="24"/>
-          <w:szCs w:val="24"/>
+          <w:rFonts w:ascii="Times New Roman" w:eastAsia="Times New Roman" w:hAnsi="Times New Roman" w:cs="Times New Roman"/>
+          <w:kern w:val="36"/>
+          <w:sz w:val="24"/>
+          <w:szCs w:val="24"/>
+          <w:lang w:eastAsia="pt-BR"/>
+        </w:rPr>
+        <w:t xml:space="preserve"> mais atual. Mesclamos o caso de </w:t>
+      </w:r>
+      <w:proofErr w:type="spellStart"/>
+      <w:r>
+        <w:rPr>
+          <w:rFonts w:ascii="Times New Roman" w:eastAsia="Times New Roman" w:hAnsi="Times New Roman" w:cs="Times New Roman"/>
+          <w:kern w:val="36"/>
+          <w:sz w:val="24"/>
+          <w:szCs w:val="24"/>
+          <w:lang w:eastAsia="pt-BR"/>
+        </w:rPr>
+        <w:t>Mariele</w:t>
+      </w:r>
+      <w:proofErr w:type="spellEnd"/>
+      <w:r>
+        <w:rPr>
+          <w:rFonts w:ascii="Times New Roman" w:eastAsia="Times New Roman" w:hAnsi="Times New Roman" w:cs="Times New Roman"/>
+          <w:kern w:val="36"/>
+          <w:sz w:val="24"/>
+          <w:szCs w:val="24"/>
+          <w:lang w:eastAsia="pt-BR"/>
+        </w:rPr>
+        <w:t xml:space="preserve"> Franco na cena, deixando-a mais atual.</w:t>
+      </w:r>
+    </w:p>
+    <w:p>
+      <w:pPr>
+        <w:rPr>
+          <w:rFonts w:ascii="Times New Roman" w:eastAsia="Times New Roman" w:hAnsi="Times New Roman" w:cs="Times New Roman"/>
+          <w:kern w:val="36"/>
+          <w:sz w:val="28"/>
+          <w:szCs w:val="28"/>
+          <w:lang w:eastAsia="pt-BR"/>
+        </w:rPr>
+      </w:pPr>
+    </w:p>
+    <w:p>
+      <w:pPr>
+        <w:pStyle w:val="Subttulo"/>
+        <w:rPr>
+          <w:rFonts w:ascii="Times New Roman" w:eastAsia="Times New Roman" w:hAnsi="Times New Roman" w:cs="Times New Roman"/>
+          <w:color w:val="auto"/>
+          <w:sz w:val="28"/>
+          <w:szCs w:val="28"/>
+          <w:lang w:eastAsia="pt-BR"/>
+        </w:rPr>
+      </w:pPr>
+      <w:r>
+        <w:rPr>
+          <w:rFonts w:ascii="Times New Roman" w:eastAsia="Times New Roman" w:hAnsi="Times New Roman" w:cs="Times New Roman"/>
+          <w:color w:val="auto"/>
+          <w:sz w:val="28"/>
+          <w:szCs w:val="28"/>
+          <w:lang w:eastAsia="pt-BR"/>
+        </w:rPr>
+        <w:t>Pornochanchada:</w:t>
+      </w:r>
+    </w:p>
+    <w:p>
+      <w:pPr>
+        <w:rPr>
+          <w:rFonts w:ascii="Times New Roman" w:eastAsia="Times New Roman" w:hAnsi="Times New Roman" w:cs="Times New Roman"/>
+          <w:kern w:val="36"/>
+          <w:sz w:val="24"/>
+          <w:szCs w:val="24"/>
+          <w:lang w:eastAsia="pt-BR"/>
+        </w:rPr>
+      </w:pPr>
+      <w:r>
+        <w:rPr>
+          <w:rFonts w:ascii="Times New Roman" w:eastAsia="Times New Roman" w:hAnsi="Times New Roman" w:cs="Times New Roman"/>
+          <w:kern w:val="36"/>
+          <w:sz w:val="24"/>
+          <w:szCs w:val="24"/>
+          <w:lang w:eastAsia="pt-BR"/>
+        </w:rPr>
+        <w:t>(Maria Isabela)</w:t>
+      </w:r>
+    </w:p>
+    <w:p>
+      <w:pPr>
+        <w:rPr>
+          <w:rFonts w:ascii="Times New Roman" w:eastAsia="Times New Roman" w:hAnsi="Times New Roman" w:cs="Times New Roman"/>
+          <w:kern w:val="36"/>
+          <w:sz w:val="24"/>
+          <w:szCs w:val="24"/>
+          <w:lang w:eastAsia="pt-BR"/>
+        </w:rPr>
+      </w:pPr>
+    </w:p>
+    <w:p>
+      <w:pPr>
+        <w:spacing w:line="360" w:lineRule="auto"/>
+        <w:ind w:firstLine="709"/>
+        <w:jc w:val="both"/>
+        <w:rPr>
+          <w:rFonts w:ascii="Times New Roman" w:eastAsia="Times New Roman" w:hAnsi="Times New Roman" w:cs="Times New Roman"/>
+          <w:kern w:val="36"/>
+          <w:sz w:val="24"/>
+          <w:szCs w:val="24"/>
+          <w:lang w:eastAsia="pt-BR"/>
+        </w:rPr>
+      </w:pPr>
+      <w:r>
+        <w:rPr>
+          <w:rFonts w:ascii="Times New Roman" w:eastAsia="Times New Roman" w:hAnsi="Times New Roman" w:cs="Times New Roman"/>
+          <w:kern w:val="36"/>
+          <w:sz w:val="24"/>
+          <w:szCs w:val="24"/>
+          <w:lang w:eastAsia="pt-BR"/>
+        </w:rPr>
+        <w:t xml:space="preserve">Abordamos a era da Pornochanchada, um gênero de filmes brasileiros dos anos 1960 a 1980, que se destacava por suas comédias sensuais e cenas picantes. Exploramos </w:t>
+      </w:r>
+      <w:r>
+        <w:rPr>
+          <w:rFonts w:ascii="Times New Roman" w:eastAsia="Times New Roman" w:hAnsi="Times New Roman" w:cs="Times New Roman"/>
+          <w:kern w:val="36"/>
+          <w:sz w:val="24"/>
+          <w:szCs w:val="24"/>
+          <w:lang w:eastAsia="pt-BR"/>
+        </w:rPr>
+        <w:lastRenderedPageBreak/>
+        <w:t>como esses filmes lidavam com questões de moralidade, sexualidade e liberdade, e como muitos deles também continham críticas sociais disfarçadas sob o tom humorístico.</w:t>
+      </w:r>
+      <w:r>
+        <w:rPr>
+          <w:rFonts w:ascii="Times New Roman" w:eastAsia="Times New Roman" w:hAnsi="Times New Roman" w:cs="Times New Roman"/>
+          <w:kern w:val="36"/>
+          <w:sz w:val="24"/>
+          <w:szCs w:val="24"/>
+          <w:lang w:eastAsia="pt-BR"/>
         </w:rPr>
         <w:t xml:space="preserve"> </w:t>
       </w:r>
       <w:r>
         <w:rPr>
-          <w:rFonts w:ascii="Times New Roman" w:hAnsi="Times New Roman" w:cs="Times New Roman"/>
-          <w:sz w:val="24"/>
-          <w:szCs w:val="24"/>
-        </w:rPr>
-        <w:t xml:space="preserve">Depois disso Maria criou algumas páginas </w:t>
+          <w:rFonts w:ascii="Times New Roman" w:eastAsia="Times New Roman" w:hAnsi="Times New Roman" w:cs="Times New Roman"/>
+          <w:kern w:val="36"/>
+          <w:sz w:val="24"/>
+          <w:szCs w:val="24"/>
+          <w:lang w:eastAsia="pt-BR"/>
+        </w:rPr>
+        <w:t xml:space="preserve">Citamos alguns filmes desse movimento cinematográfico: As aventuras amorosas de um padeiro, Dona Flor e seus dois maridos, mulher objeto, Dama da zona, entre outros. </w:t>
+      </w:r>
+    </w:p>
+    <w:p>
+      <w:pPr>
+        <w:rPr>
+          <w:rFonts w:ascii="Times New Roman" w:eastAsia="Times New Roman" w:hAnsi="Times New Roman" w:cs="Times New Roman"/>
+          <w:kern w:val="36"/>
+          <w:sz w:val="24"/>
+          <w:szCs w:val="24"/>
+          <w:lang w:eastAsia="pt-BR"/>
+        </w:rPr>
+      </w:pPr>
+    </w:p>
+    <w:p>
+      <w:pPr>
+        <w:pStyle w:val="Subttulo"/>
+        <w:rPr>
+          <w:rFonts w:ascii="Times New Roman" w:eastAsia="Times New Roman" w:hAnsi="Times New Roman" w:cs="Times New Roman"/>
+          <w:color w:val="auto"/>
+          <w:sz w:val="28"/>
+          <w:szCs w:val="28"/>
+          <w:lang w:eastAsia="pt-BR"/>
+        </w:rPr>
+      </w:pPr>
+      <w:r>
+        <w:rPr>
+          <w:rFonts w:ascii="Times New Roman" w:eastAsia="Times New Roman" w:hAnsi="Times New Roman" w:cs="Times New Roman"/>
+          <w:color w:val="auto"/>
+          <w:sz w:val="28"/>
+          <w:szCs w:val="28"/>
+          <w:lang w:eastAsia="pt-BR"/>
+        </w:rPr>
+        <w:t>Apresentação 2:</w:t>
+      </w:r>
+    </w:p>
+    <w:p>
+      <w:pPr>
+        <w:rPr>
+          <w:rFonts w:ascii="Times New Roman" w:eastAsia="Times New Roman" w:hAnsi="Times New Roman" w:cs="Times New Roman"/>
+          <w:kern w:val="36"/>
+          <w:sz w:val="24"/>
+          <w:szCs w:val="24"/>
+          <w:lang w:eastAsia="pt-BR"/>
+        </w:rPr>
+      </w:pPr>
+    </w:p>
+    <w:p>
+      <w:pPr>
+        <w:spacing w:line="360" w:lineRule="auto"/>
+        <w:ind w:firstLine="709"/>
+        <w:jc w:val="both"/>
+        <w:rPr>
+          <w:rFonts w:ascii="Times New Roman" w:eastAsia="Times New Roman" w:hAnsi="Times New Roman" w:cs="Times New Roman"/>
+          <w:kern w:val="36"/>
+          <w:sz w:val="24"/>
+          <w:szCs w:val="24"/>
+          <w:lang w:eastAsia="pt-BR"/>
+        </w:rPr>
+      </w:pPr>
+      <w:r>
+        <w:rPr>
+          <w:rFonts w:ascii="Times New Roman" w:eastAsia="Times New Roman" w:hAnsi="Times New Roman" w:cs="Times New Roman"/>
+          <w:kern w:val="36"/>
+          <w:sz w:val="24"/>
+          <w:szCs w:val="24"/>
+          <w:lang w:eastAsia="pt-BR"/>
+        </w:rPr>
+        <w:t>Os alunos: Ícaro Raphael e Manoel Neto, fizeram uma releitura da cena "quem desenhou caralhinhos voadores na parede do banheiro" do filme "Os sete gatinhos" de Nelson Rodrigues. Foi invertido os papeis, a mulher, dessa vez, que tomou o papel do homem e acusou seu esposo de ter desenhado vaginas voadoras na parede, que por sua vez, não passava de uma revolta pela sua frustração sexual</w:t>
+      </w:r>
+    </w:p>
+    <w:p>
+      <w:pPr>
+        <w:rPr>
+          <w:rFonts w:ascii="Times New Roman" w:eastAsia="Times New Roman" w:hAnsi="Times New Roman" w:cs="Times New Roman"/>
+          <w:kern w:val="36"/>
+          <w:sz w:val="24"/>
+          <w:szCs w:val="24"/>
+          <w:lang w:eastAsia="pt-BR"/>
+        </w:rPr>
+      </w:pPr>
+    </w:p>
+    <w:p>
+      <w:pPr>
+        <w:pStyle w:val="Subttulo"/>
+        <w:rPr>
+          <w:rFonts w:ascii="Times New Roman" w:eastAsia="Times New Roman" w:hAnsi="Times New Roman" w:cs="Times New Roman"/>
+          <w:color w:val="auto"/>
+          <w:sz w:val="28"/>
+          <w:szCs w:val="28"/>
+          <w:lang w:eastAsia="pt-BR"/>
+        </w:rPr>
+      </w:pPr>
+      <w:r>
+        <w:rPr>
+          <w:rFonts w:ascii="Times New Roman" w:eastAsia="Times New Roman" w:hAnsi="Times New Roman" w:cs="Times New Roman"/>
+          <w:color w:val="auto"/>
+          <w:sz w:val="28"/>
+          <w:szCs w:val="28"/>
+          <w:lang w:eastAsia="pt-BR"/>
+        </w:rPr>
+        <w:t>Cinema Novo:</w:t>
+      </w:r>
+    </w:p>
+    <w:p>
+      <w:pPr>
+        <w:rPr>
+          <w:rFonts w:ascii="Times New Roman" w:eastAsia="Times New Roman" w:hAnsi="Times New Roman" w:cs="Times New Roman"/>
+          <w:kern w:val="36"/>
+          <w:sz w:val="24"/>
+          <w:szCs w:val="24"/>
+          <w:lang w:eastAsia="pt-BR"/>
+        </w:rPr>
+      </w:pPr>
+      <w:r>
+        <w:rPr>
+          <w:rFonts w:ascii="Times New Roman" w:eastAsia="Times New Roman" w:hAnsi="Times New Roman" w:cs="Times New Roman"/>
+          <w:kern w:val="36"/>
+          <w:sz w:val="24"/>
+          <w:szCs w:val="24"/>
+          <w:lang w:eastAsia="pt-BR"/>
+        </w:rPr>
+        <w:t>(Maria Isabela)</w:t>
+      </w:r>
+    </w:p>
+    <w:p>
+      <w:pPr>
+        <w:rPr>
+          <w:rFonts w:ascii="Times New Roman" w:eastAsia="Times New Roman" w:hAnsi="Times New Roman" w:cs="Times New Roman"/>
+          <w:kern w:val="36"/>
+          <w:sz w:val="24"/>
+          <w:szCs w:val="24"/>
+          <w:lang w:eastAsia="pt-BR"/>
+        </w:rPr>
+      </w:pPr>
+    </w:p>
+    <w:p>
+      <w:pPr>
+        <w:rPr>
+          <w:rFonts w:ascii="Times New Roman" w:eastAsia="Times New Roman" w:hAnsi="Times New Roman" w:cs="Times New Roman"/>
+          <w:kern w:val="36"/>
+          <w:sz w:val="24"/>
+          <w:szCs w:val="24"/>
+          <w:lang w:eastAsia="pt-BR"/>
+        </w:rPr>
+      </w:pPr>
+      <w:r>
+        <w:rPr>
+          <w:rFonts w:ascii="Times New Roman" w:eastAsia="Times New Roman" w:hAnsi="Times New Roman" w:cs="Times New Roman"/>
+          <w:kern w:val="36"/>
+          <w:sz w:val="24"/>
+          <w:szCs w:val="24"/>
+          <w:lang w:eastAsia="pt-BR"/>
+        </w:rPr>
+        <w:t>Destacamos o Cinema Novo, movimento que surgiu nos anos 1950 e 1960, representando uma ruptura com o cinema tradicional. Exploramos como diretores como Glauber Rocha e Nelson Pereira dos Santos buscaram retratar a realidade brasileira, abordando temas sociais e políticos como: fome, seca e desigualdade social. Discutimos a estética inovadora e a linguagem cinematográfica única do Cinema Novo.</w:t>
+      </w:r>
+    </w:p>
+    <w:p>
+      <w:pPr>
+        <w:rPr>
+          <w:rFonts w:ascii="Times New Roman" w:eastAsia="Times New Roman" w:hAnsi="Times New Roman" w:cs="Times New Roman"/>
+          <w:kern w:val="36"/>
+          <w:sz w:val="24"/>
+          <w:szCs w:val="24"/>
+          <w:lang w:eastAsia="pt-BR"/>
+        </w:rPr>
+      </w:pPr>
+      <w:r>
+        <w:rPr>
+          <w:rFonts w:ascii="Times New Roman" w:eastAsia="Times New Roman" w:hAnsi="Times New Roman" w:cs="Times New Roman"/>
+          <w:kern w:val="36"/>
+          <w:sz w:val="24"/>
+          <w:szCs w:val="24"/>
+          <w:lang w:eastAsia="pt-BR"/>
+        </w:rPr>
+        <w:t xml:space="preserve">Trouxemos exemplos de filmes que foram gravados durante o surgimento do movimento (Deus e o diabo na terra do sol, os fuzis e Antônio das mortes) e citamos filmes mais atuais que herdaram sua estética, linguagem e tema (Febre do rato, Bacurau e Cinema, aspirinas e urubus </w:t>
+      </w:r>
+    </w:p>
+    <w:p>
+      <w:pPr>
+        <w:rPr>
+          <w:rFonts w:ascii="Times New Roman" w:eastAsia="Times New Roman" w:hAnsi="Times New Roman" w:cs="Times New Roman"/>
+          <w:kern w:val="36"/>
+          <w:sz w:val="24"/>
+          <w:szCs w:val="24"/>
+          <w:lang w:eastAsia="pt-BR"/>
+        </w:rPr>
+      </w:pPr>
+    </w:p>
+    <w:p>
+      <w:pPr>
+        <w:pStyle w:val="Subttulo"/>
+        <w:rPr>
+          <w:rFonts w:ascii="Times New Roman" w:eastAsia="Times New Roman" w:hAnsi="Times New Roman" w:cs="Times New Roman"/>
+          <w:color w:val="auto"/>
+          <w:sz w:val="28"/>
+          <w:szCs w:val="28"/>
+          <w:lang w:eastAsia="pt-BR"/>
+        </w:rPr>
+      </w:pPr>
+      <w:r>
+        <w:rPr>
+          <w:rFonts w:ascii="Times New Roman" w:eastAsia="Times New Roman" w:hAnsi="Times New Roman" w:cs="Times New Roman"/>
+          <w:color w:val="auto"/>
+          <w:sz w:val="28"/>
+          <w:szCs w:val="28"/>
+          <w:lang w:eastAsia="pt-BR"/>
+        </w:rPr>
+        <w:t>3. Relação com a Filosofia:</w:t>
+      </w:r>
+    </w:p>
+    <w:p>
+      <w:pPr>
+        <w:rPr>
+          <w:rFonts w:ascii="Times New Roman" w:eastAsia="Times New Roman" w:hAnsi="Times New Roman" w:cs="Times New Roman"/>
+          <w:kern w:val="36"/>
+          <w:sz w:val="24"/>
+          <w:szCs w:val="24"/>
+          <w:lang w:eastAsia="pt-BR"/>
+        </w:rPr>
+      </w:pPr>
+      <w:r>
+        <w:rPr>
+          <w:rFonts w:ascii="Times New Roman" w:eastAsia="Times New Roman" w:hAnsi="Times New Roman" w:cs="Times New Roman"/>
+          <w:kern w:val="36"/>
+          <w:sz w:val="24"/>
+          <w:szCs w:val="24"/>
+          <w:lang w:eastAsia="pt-BR"/>
+        </w:rPr>
+        <w:t>(Carlos Eduardo Silva e João Ernesto)</w:t>
+      </w:r>
+    </w:p>
+    <w:p>
+      <w:pPr>
+        <w:rPr>
+          <w:rFonts w:ascii="Times New Roman" w:eastAsia="Times New Roman" w:hAnsi="Times New Roman" w:cs="Times New Roman"/>
+          <w:kern w:val="36"/>
+          <w:sz w:val="24"/>
+          <w:szCs w:val="24"/>
+          <w:lang w:eastAsia="pt-BR"/>
+        </w:rPr>
+      </w:pPr>
+    </w:p>
+    <w:p>
+      <w:pPr>
+        <w:spacing w:line="360" w:lineRule="auto"/>
+        <w:ind w:firstLine="709"/>
+        <w:jc w:val="both"/>
+        <w:rPr>
+          <w:rFonts w:ascii="Times New Roman" w:eastAsia="Times New Roman" w:hAnsi="Times New Roman" w:cs="Times New Roman"/>
+          <w:kern w:val="36"/>
+          <w:sz w:val="24"/>
+          <w:szCs w:val="24"/>
+          <w:lang w:eastAsia="pt-BR"/>
+        </w:rPr>
+      </w:pPr>
+      <w:r>
+        <w:rPr>
+          <w:rFonts w:ascii="Times New Roman" w:eastAsia="Times New Roman" w:hAnsi="Times New Roman" w:cs="Times New Roman"/>
+          <w:kern w:val="36"/>
+          <w:sz w:val="24"/>
+          <w:szCs w:val="24"/>
+          <w:lang w:eastAsia="pt-BR"/>
+        </w:rPr>
+        <w:t xml:space="preserve">Analisamos como o cinema, a Pornochanchada, o Cinema Novo, e </w:t>
       </w:r>
       <w:proofErr w:type="spellStart"/>
       <w:r>
         <w:rPr>
-          <w:rFonts w:ascii="Times New Roman" w:hAnsi="Times New Roman" w:cs="Times New Roman"/>
-          <w:sz w:val="24"/>
-          <w:szCs w:val="24"/>
-        </w:rPr>
-        <w:t>html</w:t>
+          <w:rFonts w:ascii="Times New Roman" w:eastAsia="Times New Roman" w:hAnsi="Times New Roman" w:cs="Times New Roman"/>
+          <w:kern w:val="36"/>
+          <w:sz w:val="24"/>
+          <w:szCs w:val="24"/>
+          <w:lang w:eastAsia="pt-BR"/>
+        </w:rPr>
+        <w:t>varias</w:t>
       </w:r>
       <w:proofErr w:type="spellEnd"/>
       <w:r>
         <w:rPr>
-          <w:rFonts w:ascii="Times New Roman" w:hAnsi="Times New Roman" w:cs="Times New Roman"/>
-          <w:sz w:val="24"/>
-          <w:szCs w:val="24"/>
-        </w:rPr>
-        <w:t xml:space="preserve">, organizou onde iria ficar as imagens dos computadores e monitores e fez alguns testes. Luma também fez alguns testes e pequenas alterações logo depois. </w:t>
-      </w:r>
+          <w:rFonts w:ascii="Times New Roman" w:eastAsia="Times New Roman" w:hAnsi="Times New Roman" w:cs="Times New Roman"/>
+          <w:kern w:val="36"/>
+          <w:sz w:val="24"/>
+          <w:szCs w:val="24"/>
+          <w:lang w:eastAsia="pt-BR"/>
+        </w:rPr>
+        <w:t xml:space="preserve"> de suas vertentes, dialogam com a filosofia. Discutimos como os filmes muitas vezes refletem e questionam questões filosóficas profundas, como identidade, moralidade, liberdade e</w:t>
+      </w:r>
+      <w:r>
+        <w:rPr>
+          <w:rFonts w:ascii="Times New Roman" w:eastAsia="Times New Roman" w:hAnsi="Times New Roman" w:cs="Times New Roman"/>
+          <w:kern w:val="36"/>
+          <w:sz w:val="24"/>
+          <w:szCs w:val="24"/>
+          <w:lang w:eastAsia="pt-BR"/>
+        </w:rPr>
+        <w:t xml:space="preserve"> </w:t>
+      </w:r>
+      <w:r>
+        <w:rPr>
+          <w:rFonts w:ascii="Times New Roman" w:eastAsia="Times New Roman" w:hAnsi="Times New Roman" w:cs="Times New Roman"/>
+          <w:kern w:val="36"/>
+          <w:sz w:val="24"/>
+          <w:szCs w:val="24"/>
+          <w:lang w:eastAsia="pt-BR"/>
+        </w:rPr>
+        <w:lastRenderedPageBreak/>
+        <w:t>alienação. Examinamos como diretores do Cinema Novo, por exemplo, incorporaram teorias filosóficas em suas obras, buscando expressar visões críticas da sociedade.</w:t>
+      </w:r>
+    </w:p>
+    <w:p>
+      <w:pPr>
+        <w:rPr>
+          <w:rFonts w:ascii="Times New Roman" w:eastAsia="Times New Roman" w:hAnsi="Times New Roman" w:cs="Times New Roman"/>
+          <w:kern w:val="36"/>
+          <w:sz w:val="40"/>
+          <w:szCs w:val="40"/>
+          <w:lang w:eastAsia="pt-BR"/>
+        </w:rPr>
+      </w:pPr>
+    </w:p>
+    <w:p>
+      <w:pPr>
+        <w:pStyle w:val="Ttulo1"/>
+        <w:rPr>
+          <w:b w:val="0"/>
+          <w:bCs w:val="0"/>
+          <w:sz w:val="40"/>
+          <w:szCs w:val="40"/>
+        </w:rPr>
+      </w:pPr>
+      <w:r>
+        <w:rPr>
+          <w:b w:val="0"/>
+          <w:bCs w:val="0"/>
+          <w:sz w:val="40"/>
+          <w:szCs w:val="40"/>
+        </w:rPr>
+        <w:t>Conclusão:</w:t>
+      </w:r>
+    </w:p>
+    <w:p>
+      <w:pPr>
+        <w:rPr>
+          <w:rFonts w:ascii="Times New Roman" w:eastAsia="Times New Roman" w:hAnsi="Times New Roman" w:cs="Times New Roman"/>
+          <w:kern w:val="36"/>
+          <w:sz w:val="40"/>
+          <w:szCs w:val="40"/>
+          <w:lang w:eastAsia="pt-BR"/>
+        </w:rPr>
+      </w:pPr>
     </w:p>
     <w:p>
       <w:pPr>
         <w:spacing w:line="360" w:lineRule="auto"/>
-        <w:ind w:firstLine="708"/>
+        <w:ind w:firstLine="709"/>
         <w:jc w:val="both"/>
         <w:rPr>
-          <w:rFonts w:ascii="Times New Roman" w:hAnsi="Times New Roman" w:cs="Times New Roman"/>
-          <w:sz w:val="24"/>
-          <w:szCs w:val="24"/>
-        </w:rPr>
-      </w:pPr>
-      <w:r>
-        <w:rPr>
-          <w:rFonts w:ascii="Times New Roman" w:hAnsi="Times New Roman" w:cs="Times New Roman"/>
-          <w:sz w:val="24"/>
-          <w:szCs w:val="24"/>
-        </w:rPr>
-        <w:t xml:space="preserve">Após isso Dudu começou a trabalhar na página principal fazendo o header dela, fez a barra de pesquisa, fez o </w:t>
-      </w:r>
-      <w:proofErr w:type="spellStart"/>
-      <w:r>
-        <w:rPr>
-          <w:rFonts w:ascii="Times New Roman" w:hAnsi="Times New Roman" w:cs="Times New Roman"/>
-          <w:sz w:val="24"/>
-          <w:szCs w:val="24"/>
-        </w:rPr>
-        <w:t>navigation</w:t>
-      </w:r>
-      <w:proofErr w:type="spellEnd"/>
-      <w:r>
-        <w:rPr>
-          <w:rFonts w:ascii="Times New Roman" w:hAnsi="Times New Roman" w:cs="Times New Roman"/>
-          <w:sz w:val="24"/>
-          <w:szCs w:val="24"/>
-        </w:rPr>
-        <w:t xml:space="preserve"> onde teve uma pequena dificuldade em fazer a linha em baixo dos nomes no </w:t>
-      </w:r>
-      <w:proofErr w:type="spellStart"/>
-      <w:r>
-        <w:rPr>
-          <w:rFonts w:ascii="Times New Roman" w:hAnsi="Times New Roman" w:cs="Times New Roman"/>
-          <w:sz w:val="24"/>
-          <w:szCs w:val="24"/>
-        </w:rPr>
-        <w:t>hover</w:t>
-      </w:r>
-      <w:proofErr w:type="spellEnd"/>
-      <w:r>
-        <w:rPr>
-          <w:rFonts w:ascii="Times New Roman" w:hAnsi="Times New Roman" w:cs="Times New Roman"/>
-          <w:sz w:val="24"/>
-          <w:szCs w:val="24"/>
-        </w:rPr>
-        <w:t xml:space="preserve"> pois não tinha aprendido sobre </w:t>
-      </w:r>
-      <w:proofErr w:type="spellStart"/>
-      <w:r>
-        <w:rPr>
-          <w:rFonts w:ascii="Times New Roman" w:hAnsi="Times New Roman" w:cs="Times New Roman"/>
-          <w:sz w:val="24"/>
-          <w:szCs w:val="24"/>
-        </w:rPr>
-        <w:t>after</w:t>
-      </w:r>
-      <w:proofErr w:type="spellEnd"/>
-      <w:r>
-        <w:rPr>
-          <w:rFonts w:ascii="Times New Roman" w:hAnsi="Times New Roman" w:cs="Times New Roman"/>
-          <w:sz w:val="24"/>
-          <w:szCs w:val="24"/>
-        </w:rPr>
-        <w:t xml:space="preserve"> ainda e no </w:t>
-      </w:r>
-      <w:proofErr w:type="spellStart"/>
-      <w:r>
-        <w:rPr>
-          <w:rFonts w:ascii="Times New Roman" w:hAnsi="Times New Roman" w:cs="Times New Roman"/>
-          <w:sz w:val="24"/>
-          <w:szCs w:val="24"/>
-        </w:rPr>
-        <w:t>navigation</w:t>
-      </w:r>
-      <w:proofErr w:type="spellEnd"/>
-      <w:r>
-        <w:rPr>
-          <w:rFonts w:ascii="Times New Roman" w:hAnsi="Times New Roman" w:cs="Times New Roman"/>
-          <w:sz w:val="24"/>
-          <w:szCs w:val="24"/>
-        </w:rPr>
-        <w:t xml:space="preserve"> também fez o </w:t>
-      </w:r>
-      <w:proofErr w:type="spellStart"/>
-      <w:r>
-        <w:rPr>
-          <w:rFonts w:ascii="Times New Roman" w:hAnsi="Times New Roman" w:cs="Times New Roman"/>
-          <w:sz w:val="24"/>
-          <w:szCs w:val="24"/>
-        </w:rPr>
-        <w:t>dropdown</w:t>
-      </w:r>
-      <w:proofErr w:type="spellEnd"/>
-      <w:r>
-        <w:rPr>
-          <w:rFonts w:ascii="Times New Roman" w:hAnsi="Times New Roman" w:cs="Times New Roman"/>
-          <w:sz w:val="24"/>
-          <w:szCs w:val="24"/>
-        </w:rPr>
-        <w:t xml:space="preserve"> que seria uma caixa de opções que aparece ao se </w:t>
-      </w:r>
-      <w:proofErr w:type="spellStart"/>
-      <w:r>
-        <w:rPr>
-          <w:rFonts w:ascii="Times New Roman" w:hAnsi="Times New Roman" w:cs="Times New Roman"/>
-          <w:sz w:val="24"/>
-          <w:szCs w:val="24"/>
-        </w:rPr>
-        <w:t>clickar</w:t>
-      </w:r>
-      <w:proofErr w:type="spellEnd"/>
-      <w:r>
-        <w:rPr>
-          <w:rFonts w:ascii="Times New Roman" w:hAnsi="Times New Roman" w:cs="Times New Roman"/>
-          <w:sz w:val="24"/>
-          <w:szCs w:val="24"/>
-        </w:rPr>
-        <w:t xml:space="preserve"> no nome produtos. </w:t>
+          <w:rFonts w:ascii="Times New Roman" w:eastAsia="Times New Roman" w:hAnsi="Times New Roman" w:cs="Times New Roman"/>
+          <w:kern w:val="36"/>
+          <w:sz w:val="24"/>
+          <w:szCs w:val="24"/>
+          <w:lang w:eastAsia="pt-BR"/>
+        </w:rPr>
+      </w:pPr>
+      <w:r>
+        <w:rPr>
+          <w:rFonts w:ascii="Times New Roman" w:eastAsia="Times New Roman" w:hAnsi="Times New Roman" w:cs="Times New Roman"/>
+          <w:kern w:val="36"/>
+          <w:sz w:val="24"/>
+          <w:szCs w:val="24"/>
+          <w:lang w:eastAsia="pt-BR"/>
+        </w:rPr>
+        <w:t>Concluímos que os filmes nacionais, representados pela Pornochanchada e pelo Cinema Novo, e outras vertentes, não apenas refletem a diversidade cultural e social do Brasil, mas também desempenham um papel significativo na expressão de ideias filosóficas complexas. O cinema serve como uma ferramenta poderosa para explorar e debater questões profundas que permeiam a experiência humana.</w:t>
       </w:r>
     </w:p>
     <w:p>
       <w:pPr>
         <w:spacing w:line="360" w:lineRule="auto"/>
-        <w:ind w:firstLine="708"/>
+        <w:ind w:firstLine="709"/>
         <w:jc w:val="both"/>
         <w:rPr>
-          <w:rFonts w:ascii="Times New Roman" w:hAnsi="Times New Roman" w:cs="Times New Roman"/>
-          <w:sz w:val="24"/>
-          <w:szCs w:val="24"/>
-        </w:rPr>
-      </w:pPr>
-      <w:r>
-        <w:rPr>
-          <w:rFonts w:ascii="Times New Roman" w:hAnsi="Times New Roman" w:cs="Times New Roman"/>
-          <w:sz w:val="24"/>
-          <w:szCs w:val="24"/>
-        </w:rPr>
-        <w:lastRenderedPageBreak/>
-        <w:t>Maria no outro dia fez a seleção de todas as imagens que ela ia utilizar na página dos computadores e a descrição de cada pros cards e colocou tudo na pasta e no arquivo de texto.</w:t>
-      </w:r>
-    </w:p>
-    <w:p>
-      <w:pPr>
-        <w:spacing w:line="360" w:lineRule="auto"/>
-        <w:ind w:firstLine="708"/>
-        <w:jc w:val="both"/>
-        <w:rPr>
-          <w:rFonts w:ascii="Times New Roman" w:hAnsi="Times New Roman" w:cs="Times New Roman"/>
-          <w:sz w:val="24"/>
-          <w:szCs w:val="24"/>
-        </w:rPr>
-      </w:pPr>
-      <w:r>
-        <w:rPr>
-          <w:rFonts w:ascii="Times New Roman" w:hAnsi="Times New Roman" w:cs="Times New Roman"/>
-          <w:sz w:val="24"/>
-          <w:szCs w:val="24"/>
-        </w:rPr>
-        <w:t xml:space="preserve">Luma também esse dia fez a seleção das páginas dos monitores e a descrição de cada um e colocou na pasta e no arquivo </w:t>
-      </w:r>
-      <w:proofErr w:type="spellStart"/>
-      <w:r>
-        <w:rPr>
-          <w:rFonts w:ascii="Times New Roman" w:hAnsi="Times New Roman" w:cs="Times New Roman"/>
-          <w:sz w:val="24"/>
-          <w:szCs w:val="24"/>
-        </w:rPr>
-        <w:t>txt</w:t>
-      </w:r>
-      <w:proofErr w:type="spellEnd"/>
-      <w:r>
-        <w:rPr>
-          <w:rFonts w:ascii="Times New Roman" w:hAnsi="Times New Roman" w:cs="Times New Roman"/>
-          <w:sz w:val="24"/>
-          <w:szCs w:val="24"/>
-        </w:rPr>
-        <w:t xml:space="preserve"> e fez o merge para </w:t>
-      </w:r>
-      <w:proofErr w:type="spellStart"/>
-      <w:r>
-        <w:rPr>
-          <w:rFonts w:ascii="Times New Roman" w:hAnsi="Times New Roman" w:cs="Times New Roman"/>
-          <w:sz w:val="24"/>
-          <w:szCs w:val="24"/>
-        </w:rPr>
-        <w:t>Main</w:t>
-      </w:r>
-      <w:proofErr w:type="spellEnd"/>
-      <w:r>
-        <w:rPr>
-          <w:rFonts w:ascii="Times New Roman" w:hAnsi="Times New Roman" w:cs="Times New Roman"/>
-          <w:sz w:val="24"/>
-          <w:szCs w:val="24"/>
-        </w:rPr>
-        <w:t xml:space="preserve"> para Dudu organizar depois. </w:t>
-      </w:r>
-    </w:p>
-    <w:p>
-      <w:pPr>
-        <w:spacing w:line="360" w:lineRule="auto"/>
-        <w:ind w:firstLine="708"/>
-        <w:jc w:val="both"/>
-        <w:rPr>
-          <w:rFonts w:ascii="Times New Roman" w:hAnsi="Times New Roman" w:cs="Times New Roman"/>
-          <w:sz w:val="24"/>
-          <w:szCs w:val="24"/>
-        </w:rPr>
-      </w:pPr>
-      <w:r>
-        <w:rPr>
-          <w:rFonts w:ascii="Times New Roman" w:hAnsi="Times New Roman" w:cs="Times New Roman"/>
-          <w:sz w:val="24"/>
-          <w:szCs w:val="24"/>
-        </w:rPr>
-        <w:t xml:space="preserve">Maria em seguida criou a estrutura dos cards para a página dos computadores e Luma também criou para a página dos monitores delas e se depararam com dificuldade no código por conta de um ponto que foi trocado por uma virgula na escala dos cards, mas logo conseguiram concertar e fizeram outro </w:t>
-      </w:r>
-      <w:proofErr w:type="spellStart"/>
-      <w:r>
-        <w:rPr>
-          <w:rFonts w:ascii="Times New Roman" w:hAnsi="Times New Roman" w:cs="Times New Roman"/>
-          <w:sz w:val="24"/>
-          <w:szCs w:val="24"/>
-        </w:rPr>
-        <w:t>commit</w:t>
-      </w:r>
-      <w:proofErr w:type="spellEnd"/>
-      <w:r>
-        <w:rPr>
-          <w:rFonts w:ascii="Times New Roman" w:hAnsi="Times New Roman" w:cs="Times New Roman"/>
-          <w:sz w:val="24"/>
-          <w:szCs w:val="24"/>
-        </w:rPr>
-        <w:t>.</w:t>
-      </w:r>
-    </w:p>
-    <w:p>
-      <w:pPr>
-        <w:spacing w:line="360" w:lineRule="auto"/>
-        <w:ind w:firstLine="708"/>
-        <w:jc w:val="both"/>
-        <w:rPr>
-          <w:rFonts w:ascii="Times New Roman" w:hAnsi="Times New Roman" w:cs="Times New Roman"/>
-          <w:sz w:val="24"/>
-          <w:szCs w:val="24"/>
-        </w:rPr>
-      </w:pPr>
-      <w:r>
-        <w:rPr>
-          <w:rFonts w:ascii="Times New Roman" w:hAnsi="Times New Roman" w:cs="Times New Roman"/>
-          <w:sz w:val="24"/>
-          <w:szCs w:val="24"/>
-        </w:rPr>
-        <w:t xml:space="preserve">Depois das duas terem feito os cards para cada página Dudu ficou responsável por aplicar eles na </w:t>
-      </w:r>
-      <w:proofErr w:type="spellStart"/>
-      <w:r>
-        <w:rPr>
-          <w:rFonts w:ascii="Times New Roman" w:hAnsi="Times New Roman" w:cs="Times New Roman"/>
-          <w:sz w:val="24"/>
-          <w:szCs w:val="24"/>
-        </w:rPr>
-        <w:t>Main</w:t>
-      </w:r>
-      <w:proofErr w:type="spellEnd"/>
-      <w:r>
-        <w:rPr>
-          <w:rFonts w:ascii="Times New Roman" w:hAnsi="Times New Roman" w:cs="Times New Roman"/>
-          <w:sz w:val="24"/>
-          <w:szCs w:val="24"/>
-        </w:rPr>
-        <w:t xml:space="preserve"> e organizar a página dos computadores e monitores do padrão do site, colocando header que estava pronto em cada página e linkando com o </w:t>
-      </w:r>
-      <w:proofErr w:type="spellStart"/>
-      <w:r>
-        <w:rPr>
-          <w:rFonts w:ascii="Times New Roman" w:hAnsi="Times New Roman" w:cs="Times New Roman"/>
-          <w:sz w:val="24"/>
-          <w:szCs w:val="24"/>
-        </w:rPr>
-        <w:t>css</w:t>
-      </w:r>
-      <w:proofErr w:type="spellEnd"/>
-      <w:r>
-        <w:rPr>
-          <w:rFonts w:ascii="Times New Roman" w:hAnsi="Times New Roman" w:cs="Times New Roman"/>
-          <w:sz w:val="24"/>
-          <w:szCs w:val="24"/>
-        </w:rPr>
-        <w:t xml:space="preserve"> universal que terá em todas as páginas.</w:t>
-      </w:r>
-    </w:p>
-    <w:p>
-      <w:pPr>
-        <w:spacing w:line="360" w:lineRule="auto"/>
-        <w:ind w:firstLine="708"/>
-        <w:jc w:val="both"/>
-        <w:rPr>
-          <w:rFonts w:ascii="Times New Roman" w:hAnsi="Times New Roman" w:cs="Times New Roman"/>
-          <w:sz w:val="24"/>
-          <w:szCs w:val="24"/>
-        </w:rPr>
-      </w:pPr>
-      <w:r>
-        <w:rPr>
-          <w:rFonts w:ascii="Times New Roman" w:hAnsi="Times New Roman" w:cs="Times New Roman"/>
-          <w:sz w:val="24"/>
-          <w:szCs w:val="24"/>
-        </w:rPr>
-        <w:t xml:space="preserve">Dudu outro dia começou a fazer o </w:t>
-      </w:r>
-      <w:proofErr w:type="spellStart"/>
-      <w:r>
-        <w:rPr>
-          <w:rFonts w:ascii="Times New Roman" w:hAnsi="Times New Roman" w:cs="Times New Roman"/>
-          <w:sz w:val="24"/>
-          <w:szCs w:val="24"/>
-        </w:rPr>
-        <w:t>footer</w:t>
-      </w:r>
-      <w:proofErr w:type="spellEnd"/>
-      <w:r>
-        <w:rPr>
-          <w:rFonts w:ascii="Times New Roman" w:hAnsi="Times New Roman" w:cs="Times New Roman"/>
-          <w:sz w:val="24"/>
-          <w:szCs w:val="24"/>
-        </w:rPr>
-        <w:t xml:space="preserve"> da página e modificar a página principal, criou a página da foto da loja, fez o </w:t>
-      </w:r>
-      <w:proofErr w:type="spellStart"/>
-      <w:r>
-        <w:rPr>
-          <w:rFonts w:ascii="Times New Roman" w:hAnsi="Times New Roman" w:cs="Times New Roman"/>
-          <w:sz w:val="24"/>
-          <w:szCs w:val="24"/>
-        </w:rPr>
-        <w:t>slider</w:t>
-      </w:r>
-      <w:proofErr w:type="spellEnd"/>
-      <w:r>
-        <w:rPr>
-          <w:rFonts w:ascii="Times New Roman" w:hAnsi="Times New Roman" w:cs="Times New Roman"/>
-          <w:sz w:val="24"/>
-          <w:szCs w:val="24"/>
-        </w:rPr>
-        <w:t xml:space="preserve"> da página principal e também fez o container do anuncio dos computadores que fica </w:t>
-      </w:r>
-      <w:r>
-        <w:rPr>
-          <w:rFonts w:ascii="Times New Roman" w:hAnsi="Times New Roman" w:cs="Times New Roman"/>
-          <w:sz w:val="24"/>
-          <w:szCs w:val="24"/>
-        </w:rPr>
-        <w:t>à</w:t>
-      </w:r>
-      <w:r>
-        <w:rPr>
-          <w:rFonts w:ascii="Times New Roman" w:hAnsi="Times New Roman" w:cs="Times New Roman"/>
-          <w:sz w:val="24"/>
-          <w:szCs w:val="24"/>
-        </w:rPr>
-        <w:t xml:space="preserve"> direita do </w:t>
-      </w:r>
-      <w:proofErr w:type="spellStart"/>
-      <w:r>
-        <w:rPr>
-          <w:rFonts w:ascii="Times New Roman" w:hAnsi="Times New Roman" w:cs="Times New Roman"/>
-          <w:sz w:val="24"/>
-          <w:szCs w:val="24"/>
-        </w:rPr>
-        <w:t>slider</w:t>
-      </w:r>
-      <w:proofErr w:type="spellEnd"/>
-      <w:r>
-        <w:rPr>
-          <w:rFonts w:ascii="Times New Roman" w:hAnsi="Times New Roman" w:cs="Times New Roman"/>
-          <w:sz w:val="24"/>
-          <w:szCs w:val="24"/>
-        </w:rPr>
-        <w:t xml:space="preserve">, além de outras pequenas mudanças. Nessa parte houve uma dificuldade em colocar o container de anuncio do computador ao lado direito do </w:t>
-      </w:r>
-      <w:proofErr w:type="spellStart"/>
-      <w:r>
-        <w:rPr>
-          <w:rFonts w:ascii="Times New Roman" w:hAnsi="Times New Roman" w:cs="Times New Roman"/>
-          <w:sz w:val="24"/>
-          <w:szCs w:val="24"/>
-        </w:rPr>
-        <w:t>slider</w:t>
-      </w:r>
-      <w:proofErr w:type="spellEnd"/>
-      <w:r>
-        <w:rPr>
-          <w:rFonts w:ascii="Times New Roman" w:hAnsi="Times New Roman" w:cs="Times New Roman"/>
-          <w:sz w:val="24"/>
-          <w:szCs w:val="24"/>
-        </w:rPr>
-        <w:t xml:space="preserve"> e também na responsividade do </w:t>
-      </w:r>
-      <w:proofErr w:type="spellStart"/>
-      <w:r>
-        <w:rPr>
-          <w:rFonts w:ascii="Times New Roman" w:hAnsi="Times New Roman" w:cs="Times New Roman"/>
-          <w:sz w:val="24"/>
-          <w:szCs w:val="24"/>
-        </w:rPr>
-        <w:t>slider</w:t>
-      </w:r>
-      <w:proofErr w:type="spellEnd"/>
-      <w:r>
-        <w:rPr>
-          <w:rFonts w:ascii="Times New Roman" w:hAnsi="Times New Roman" w:cs="Times New Roman"/>
-          <w:sz w:val="24"/>
-          <w:szCs w:val="24"/>
-        </w:rPr>
-        <w:t xml:space="preserve">, então houve um estudo de display </w:t>
-      </w:r>
-      <w:proofErr w:type="spellStart"/>
-      <w:r>
-        <w:rPr>
-          <w:rFonts w:ascii="Times New Roman" w:hAnsi="Times New Roman" w:cs="Times New Roman"/>
-          <w:sz w:val="24"/>
-          <w:szCs w:val="24"/>
-        </w:rPr>
-        <w:t>flex</w:t>
-      </w:r>
-      <w:proofErr w:type="spellEnd"/>
-      <w:r>
-        <w:rPr>
-          <w:rFonts w:ascii="Times New Roman" w:hAnsi="Times New Roman" w:cs="Times New Roman"/>
-          <w:sz w:val="24"/>
-          <w:szCs w:val="24"/>
-        </w:rPr>
-        <w:t xml:space="preserve"> por trás e de classes para conseguir concertar e fazer dessa maneira.</w:t>
-      </w:r>
-    </w:p>
-    <w:p>
-      <w:pPr>
-        <w:spacing w:line="360" w:lineRule="auto"/>
-        <w:ind w:firstLine="708"/>
-        <w:jc w:val="both"/>
-        <w:rPr>
-          <w:rFonts w:ascii="Times New Roman" w:hAnsi="Times New Roman" w:cs="Times New Roman"/>
-          <w:sz w:val="24"/>
-          <w:szCs w:val="24"/>
-        </w:rPr>
-      </w:pPr>
-      <w:r>
-        <w:rPr>
-          <w:rFonts w:ascii="Times New Roman" w:hAnsi="Times New Roman" w:cs="Times New Roman"/>
-          <w:sz w:val="24"/>
-          <w:szCs w:val="24"/>
-        </w:rPr>
-        <w:t>Após Dudu concertar a página principal a Luma fez a página de login do nosso site</w:t>
-      </w:r>
-      <w:r>
-        <w:rPr>
-          <w:rFonts w:ascii="Times New Roman" w:hAnsi="Times New Roman" w:cs="Times New Roman"/>
-          <w:sz w:val="24"/>
-          <w:szCs w:val="24"/>
-        </w:rPr>
-        <w:t xml:space="preserve"> e depois fez algumas alterações nela. </w:t>
-      </w:r>
-      <w:r>
-        <w:rPr>
-          <w:rFonts w:ascii="Times New Roman" w:hAnsi="Times New Roman" w:cs="Times New Roman"/>
-          <w:sz w:val="24"/>
-          <w:szCs w:val="24"/>
-        </w:rPr>
-        <w:t xml:space="preserve">Dudu ficou responsável depois para aplicar na Branch principal. </w:t>
-      </w:r>
-    </w:p>
-    <w:p>
-      <w:pPr>
-        <w:spacing w:line="360" w:lineRule="auto"/>
-        <w:ind w:firstLine="708"/>
-        <w:jc w:val="both"/>
-        <w:rPr>
-          <w:rFonts w:ascii="Times New Roman" w:hAnsi="Times New Roman" w:cs="Times New Roman"/>
-          <w:sz w:val="24"/>
-          <w:szCs w:val="24"/>
-        </w:rPr>
-      </w:pPr>
-      <w:r>
-        <w:rPr>
-          <w:rFonts w:ascii="Times New Roman" w:hAnsi="Times New Roman" w:cs="Times New Roman"/>
-          <w:sz w:val="24"/>
-          <w:szCs w:val="24"/>
-        </w:rPr>
-        <w:t>Maria fez página de cadastro em seguida, aonde teve uma dificuldade em relação ao input da data que era o único que não estava sendo estilizado, após de diversas tentativas acabou ficando de fora a data de nascimento na parte de cadastro por enquanto.</w:t>
-      </w:r>
-    </w:p>
-    <w:p>
-      <w:pPr>
-        <w:spacing w:line="360" w:lineRule="auto"/>
-        <w:ind w:firstLine="708"/>
-        <w:jc w:val="both"/>
-        <w:rPr>
-          <w:rFonts w:ascii="Times New Roman" w:hAnsi="Times New Roman" w:cs="Times New Roman"/>
-          <w:sz w:val="24"/>
-          <w:szCs w:val="24"/>
-        </w:rPr>
-      </w:pPr>
-      <w:r>
-        <w:rPr>
-          <w:rFonts w:ascii="Times New Roman" w:hAnsi="Times New Roman" w:cs="Times New Roman"/>
-          <w:sz w:val="24"/>
-          <w:szCs w:val="24"/>
-        </w:rPr>
-        <w:t xml:space="preserve">Luma fez a página sobre nós colocando o texto falando sobre a empresa e utilizou algo diferente no site com uma decoração em baixo que foi colocado a logo nessa decoração e ela fica fora das margens do site. Depois o Dudu colocou na </w:t>
-      </w:r>
-      <w:proofErr w:type="spellStart"/>
-      <w:r>
-        <w:rPr>
-          <w:rFonts w:ascii="Times New Roman" w:hAnsi="Times New Roman" w:cs="Times New Roman"/>
-          <w:sz w:val="24"/>
-          <w:szCs w:val="24"/>
-        </w:rPr>
-        <w:t>main</w:t>
-      </w:r>
-      <w:proofErr w:type="spellEnd"/>
-      <w:r>
-        <w:rPr>
-          <w:rFonts w:ascii="Times New Roman" w:hAnsi="Times New Roman" w:cs="Times New Roman"/>
-          <w:sz w:val="24"/>
-          <w:szCs w:val="24"/>
-        </w:rPr>
-        <w:t xml:space="preserve"> e aplicou responsividade nessa página. </w:t>
-      </w:r>
-    </w:p>
-    <w:p>
-      <w:pPr>
-        <w:spacing w:line="360" w:lineRule="auto"/>
-        <w:ind w:firstLine="708"/>
-        <w:jc w:val="both"/>
-        <w:rPr>
-          <w:rFonts w:ascii="Times New Roman" w:hAnsi="Times New Roman" w:cs="Times New Roman"/>
-          <w:sz w:val="24"/>
-          <w:szCs w:val="24"/>
-        </w:rPr>
-      </w:pPr>
-      <w:r>
-        <w:rPr>
-          <w:rFonts w:ascii="Times New Roman" w:hAnsi="Times New Roman" w:cs="Times New Roman"/>
-          <w:sz w:val="24"/>
-          <w:szCs w:val="24"/>
-        </w:rPr>
-        <w:lastRenderedPageBreak/>
-        <w:t xml:space="preserve">Dudu então partiu para fazer algumas correções na barra de navegação e aplicou em todas aas páginas as correções, </w:t>
-      </w:r>
-      <w:r>
-        <w:rPr>
-          <w:rFonts w:ascii="Times New Roman" w:hAnsi="Times New Roman" w:cs="Times New Roman"/>
-          <w:sz w:val="24"/>
-          <w:szCs w:val="24"/>
-        </w:rPr>
-        <w:t xml:space="preserve">depois aplicou a parte de ofertas que é um carrossel utilizando Javascript onde teve um pouco dificuldade em aplicar mais de um carrossel, mas mais para frente conseguiu aplicar duplicando o código para cada carrossel e isso acabou tornando o código um pouco pesado por haver muita coisa nele. Também começou a estrutura do carrinho e fez ele utilizando tabela, teve dificuldade também em deixar responsivo, mas descobriu que se utilizar </w:t>
-      </w:r>
-      <w:proofErr w:type="gramStart"/>
-      <w:r>
-        <w:rPr>
-          <w:rFonts w:ascii="Times New Roman" w:hAnsi="Times New Roman" w:cs="Times New Roman"/>
-          <w:sz w:val="24"/>
-          <w:szCs w:val="24"/>
-        </w:rPr>
-        <w:t>o !</w:t>
-      </w:r>
-      <w:proofErr w:type="spellStart"/>
-      <w:r>
-        <w:rPr>
-          <w:rFonts w:ascii="Times New Roman" w:hAnsi="Times New Roman" w:cs="Times New Roman"/>
-          <w:sz w:val="24"/>
-          <w:szCs w:val="24"/>
-        </w:rPr>
-        <w:t>important</w:t>
-      </w:r>
-      <w:proofErr w:type="spellEnd"/>
-      <w:proofErr w:type="gramEnd"/>
-      <w:r>
-        <w:rPr>
-          <w:rFonts w:ascii="Times New Roman" w:hAnsi="Times New Roman" w:cs="Times New Roman"/>
-          <w:sz w:val="24"/>
-          <w:szCs w:val="24"/>
-        </w:rPr>
-        <w:t xml:space="preserve"> o estilo seria aplicado com procedência e ficaria com mais importância do que o outro que estava conflitando. Depois do carrinho feito só foi adicionado mais dois carrosséis um para monitor e outro para computador, um container para quando ver no celular aparecer um container de anuncio dos monitores para seguir para página de monitores e a logo feita pela Maria foi aplicada ao header. Houve algumas pequenas alterações no código para deixar pronto, mas por fim foi isso. </w:t>
-      </w:r>
-    </w:p>
-    <w:p>
-      <w:pPr>
-        <w:pStyle w:val="Ttulo1"/>
-      </w:pPr>
-      <w:r>
-        <w:t>Conclusão</w:t>
-      </w:r>
-    </w:p>
-    <w:p>
-      <w:pPr>
-        <w:spacing w:line="360" w:lineRule="auto"/>
-        <w:ind w:firstLine="708"/>
-        <w:jc w:val="both"/>
-        <w:rPr>
-          <w:rFonts w:ascii="Times New Roman" w:hAnsi="Times New Roman" w:cs="Times New Roman"/>
-          <w:sz w:val="24"/>
-          <w:szCs w:val="24"/>
-        </w:rPr>
-      </w:pPr>
-      <w:r>
-        <w:rPr>
-          <w:rFonts w:ascii="Times New Roman" w:hAnsi="Times New Roman" w:cs="Times New Roman"/>
-          <w:sz w:val="24"/>
-          <w:szCs w:val="24"/>
-        </w:rPr>
-        <w:t xml:space="preserve">Depois do carrinho feito só foi adicionado mais dois carrosséis um para monitor e outro para computador, um container para quando ver no celular aparecer um container de anuncio dos monitores para seguir para página de monitores e a logo feita pela Maria foi aplicada ao header. Houve algumas pequenas alterações no código para deixar pronto, mas por fim foi isso. </w:t>
-      </w:r>
-      <w:r>
-        <w:rPr>
-          <w:rFonts w:ascii="Times New Roman" w:hAnsi="Times New Roman" w:cs="Times New Roman"/>
-          <w:sz w:val="24"/>
-          <w:szCs w:val="24"/>
-        </w:rPr>
-        <w:t xml:space="preserve">O projeto teve participação de todos do grupo e foi muito bom a experiência, houve algumas dificuldades bobas e outras não, mas no fim deu tudo certo. </w:t>
-      </w:r>
-    </w:p>
-    <w:p/>
+          <w:sz w:val="24"/>
+          <w:szCs w:val="24"/>
+        </w:rPr>
+      </w:pPr>
+      <w:r>
+        <w:rPr>
+          <w:rFonts w:ascii="Times New Roman" w:eastAsia="Times New Roman" w:hAnsi="Times New Roman" w:cs="Times New Roman"/>
+          <w:kern w:val="36"/>
+          <w:sz w:val="24"/>
+          <w:szCs w:val="24"/>
+          <w:lang w:eastAsia="pt-BR"/>
+        </w:rPr>
+        <w:t>Esta apresentação destacou a importância do cinema nacional como um espelho da sociedade e como uma plataforma para explorar conceitos filosóficos complexos. Com ela, propusemos um clube de cinema organizado pelo grêmio (quando formado) parece que possamos trazer ótimos exemplares do cinema nacional</w:t>
+      </w:r>
+    </w:p>
     <w:p>
       <w:pPr>
         <w:spacing w:line="360" w:lineRule="auto"/>
@@ -2844,7 +2482,7 @@
   <w:style w:type="paragraph" w:default="1" w:styleId="Normal">
     <w:name w:val="Normal"/>
     <w:qFormat/>
-    <w:rsid w:val="00704DB7"/>
+    <w:rsid w:val="00A6667D"/>
   </w:style>
   <w:style w:type="paragraph" w:styleId="Ttulo1">
     <w:name w:val="heading 1"/>
@@ -2914,7 +2552,6 @@
   <w:style w:type="character" w:default="1" w:styleId="Tipodeletrapredefinidodopargrafo">
     <w:name w:val="Default Paragraph Font"/>
     <w:uiPriority w:val="1"/>
-    <w:semiHidden/>
     <w:unhideWhenUsed/>
   </w:style>
   <w:style w:type="table" w:default="1" w:styleId="Tabelanormal">

</xml_diff>